<commit_message>
Complete the part 1,2 of the report, startting to EDDA the dataset with pyspark
</commit_message>
<xml_diff>
--- a/report/BigData_VuQuangPhuc.docx
+++ b/report/BigData_VuQuangPhuc.docx
@@ -4527,17 +4527,309 @@
           </w:p>
         </w:tc>
       </w:tr>
+      <w:tr>
+        <w:trPr>
+          <w:jc w:val="center"/>
+        </w:trPr>
+        <w:tc>
+          <w:tcPr>
+            <w:tcW w:w="993" w:type="dxa"/>
+          </w:tcPr>
+          <w:p>
+            <w:pPr>
+              <w:pStyle w:val="Nidung"/>
+              <w:jc w:val="center"/>
+            </w:pPr>
+          </w:p>
+        </w:tc>
+        <w:tc>
+          <w:tcPr>
+            <w:tcW w:w="1417" w:type="dxa"/>
+          </w:tcPr>
+          <w:p>
+            <w:pPr>
+              <w:pStyle w:val="Nidung"/>
+              <w:jc w:val="center"/>
+            </w:pPr>
+          </w:p>
+        </w:tc>
+        <w:tc>
+          <w:tcPr>
+            <w:tcW w:w="4106" w:type="dxa"/>
+          </w:tcPr>
+          <w:p>
+            <w:pPr>
+              <w:pStyle w:val="Nidung"/>
+              <w:jc w:val="center"/>
+            </w:pPr>
+          </w:p>
+        </w:tc>
+        <w:tc>
+          <w:tcPr>
+            <w:tcW w:w="2495" w:type="dxa"/>
+          </w:tcPr>
+          <w:p>
+            <w:pPr>
+              <w:pStyle w:val="Nidung"/>
+              <w:jc w:val="center"/>
+            </w:pPr>
+          </w:p>
+        </w:tc>
+      </w:tr>
+      <w:tr>
+        <w:trPr>
+          <w:jc w:val="center"/>
+        </w:trPr>
+        <w:tc>
+          <w:tcPr>
+            <w:tcW w:w="993" w:type="dxa"/>
+          </w:tcPr>
+          <w:p>
+            <w:pPr>
+              <w:pStyle w:val="Nidung"/>
+              <w:jc w:val="center"/>
+            </w:pPr>
+          </w:p>
+        </w:tc>
+        <w:tc>
+          <w:tcPr>
+            <w:tcW w:w="1417" w:type="dxa"/>
+          </w:tcPr>
+          <w:p>
+            <w:pPr>
+              <w:pStyle w:val="Nidung"/>
+              <w:jc w:val="center"/>
+            </w:pPr>
+          </w:p>
+        </w:tc>
+        <w:tc>
+          <w:tcPr>
+            <w:tcW w:w="4106" w:type="dxa"/>
+          </w:tcPr>
+          <w:p>
+            <w:pPr>
+              <w:pStyle w:val="Nidung"/>
+              <w:jc w:val="center"/>
+            </w:pPr>
+          </w:p>
+        </w:tc>
+        <w:tc>
+          <w:tcPr>
+            <w:tcW w:w="2495" w:type="dxa"/>
+          </w:tcPr>
+          <w:p>
+            <w:pPr>
+              <w:pStyle w:val="Nidung"/>
+              <w:jc w:val="center"/>
+            </w:pPr>
+          </w:p>
+        </w:tc>
+      </w:tr>
+      <w:tr>
+        <w:trPr>
+          <w:jc w:val="center"/>
+        </w:trPr>
+        <w:tc>
+          <w:tcPr>
+            <w:tcW w:w="993" w:type="dxa"/>
+          </w:tcPr>
+          <w:p>
+            <w:pPr>
+              <w:pStyle w:val="Nidung"/>
+              <w:jc w:val="center"/>
+            </w:pPr>
+          </w:p>
+        </w:tc>
+        <w:tc>
+          <w:tcPr>
+            <w:tcW w:w="1417" w:type="dxa"/>
+          </w:tcPr>
+          <w:p>
+            <w:pPr>
+              <w:pStyle w:val="Nidung"/>
+              <w:jc w:val="center"/>
+            </w:pPr>
+          </w:p>
+        </w:tc>
+        <w:tc>
+          <w:tcPr>
+            <w:tcW w:w="4106" w:type="dxa"/>
+          </w:tcPr>
+          <w:p>
+            <w:pPr>
+              <w:pStyle w:val="Nidung"/>
+              <w:jc w:val="center"/>
+            </w:pPr>
+          </w:p>
+        </w:tc>
+        <w:tc>
+          <w:tcPr>
+            <w:tcW w:w="2495" w:type="dxa"/>
+          </w:tcPr>
+          <w:p>
+            <w:pPr>
+              <w:pStyle w:val="Nidung"/>
+              <w:jc w:val="center"/>
+            </w:pPr>
+          </w:p>
+        </w:tc>
+      </w:tr>
+      <w:tr>
+        <w:trPr>
+          <w:jc w:val="center"/>
+        </w:trPr>
+        <w:tc>
+          <w:tcPr>
+            <w:tcW w:w="993" w:type="dxa"/>
+          </w:tcPr>
+          <w:p>
+            <w:pPr>
+              <w:pStyle w:val="Nidung"/>
+              <w:jc w:val="center"/>
+            </w:pPr>
+          </w:p>
+        </w:tc>
+        <w:tc>
+          <w:tcPr>
+            <w:tcW w:w="1417" w:type="dxa"/>
+          </w:tcPr>
+          <w:p>
+            <w:pPr>
+              <w:pStyle w:val="Nidung"/>
+              <w:jc w:val="center"/>
+            </w:pPr>
+          </w:p>
+        </w:tc>
+        <w:tc>
+          <w:tcPr>
+            <w:tcW w:w="4106" w:type="dxa"/>
+          </w:tcPr>
+          <w:p>
+            <w:pPr>
+              <w:pStyle w:val="Nidung"/>
+              <w:jc w:val="center"/>
+            </w:pPr>
+          </w:p>
+        </w:tc>
+        <w:tc>
+          <w:tcPr>
+            <w:tcW w:w="2495" w:type="dxa"/>
+          </w:tcPr>
+          <w:p>
+            <w:pPr>
+              <w:pStyle w:val="Nidung"/>
+              <w:jc w:val="center"/>
+            </w:pPr>
+          </w:p>
+        </w:tc>
+      </w:tr>
+      <w:tr>
+        <w:trPr>
+          <w:jc w:val="center"/>
+        </w:trPr>
+        <w:tc>
+          <w:tcPr>
+            <w:tcW w:w="993" w:type="dxa"/>
+          </w:tcPr>
+          <w:p>
+            <w:pPr>
+              <w:pStyle w:val="Nidung"/>
+              <w:jc w:val="center"/>
+            </w:pPr>
+          </w:p>
+        </w:tc>
+        <w:tc>
+          <w:tcPr>
+            <w:tcW w:w="1417" w:type="dxa"/>
+          </w:tcPr>
+          <w:p>
+            <w:pPr>
+              <w:pStyle w:val="Nidung"/>
+              <w:jc w:val="center"/>
+            </w:pPr>
+          </w:p>
+        </w:tc>
+        <w:tc>
+          <w:tcPr>
+            <w:tcW w:w="4106" w:type="dxa"/>
+          </w:tcPr>
+          <w:p>
+            <w:pPr>
+              <w:pStyle w:val="Nidung"/>
+              <w:jc w:val="center"/>
+            </w:pPr>
+          </w:p>
+        </w:tc>
+        <w:tc>
+          <w:tcPr>
+            <w:tcW w:w="2495" w:type="dxa"/>
+          </w:tcPr>
+          <w:p>
+            <w:pPr>
+              <w:pStyle w:val="Nidung"/>
+              <w:jc w:val="center"/>
+            </w:pPr>
+          </w:p>
+        </w:tc>
+      </w:tr>
+      <w:tr>
+        <w:trPr>
+          <w:jc w:val="center"/>
+        </w:trPr>
+        <w:tc>
+          <w:tcPr>
+            <w:tcW w:w="993" w:type="dxa"/>
+          </w:tcPr>
+          <w:p>
+            <w:pPr>
+              <w:pStyle w:val="Nidung"/>
+              <w:jc w:val="center"/>
+            </w:pPr>
+          </w:p>
+        </w:tc>
+        <w:tc>
+          <w:tcPr>
+            <w:tcW w:w="1417" w:type="dxa"/>
+          </w:tcPr>
+          <w:p>
+            <w:pPr>
+              <w:pStyle w:val="Nidung"/>
+              <w:jc w:val="center"/>
+            </w:pPr>
+          </w:p>
+        </w:tc>
+        <w:tc>
+          <w:tcPr>
+            <w:tcW w:w="4106" w:type="dxa"/>
+          </w:tcPr>
+          <w:p>
+            <w:pPr>
+              <w:pStyle w:val="Nidung"/>
+              <w:jc w:val="center"/>
+            </w:pPr>
+          </w:p>
+        </w:tc>
+        <w:tc>
+          <w:tcPr>
+            <w:tcW w:w="2495" w:type="dxa"/>
+          </w:tcPr>
+          <w:p>
+            <w:pPr>
+              <w:pStyle w:val="Nidung"/>
+              <w:jc w:val="center"/>
+            </w:pPr>
+          </w:p>
+        </w:tc>
+      </w:tr>
     </w:tbl>
     <w:p>
       <w:pPr>
         <w:spacing w:line="240" w:lineRule="auto"/>
-        <w:jc w:val="center"/>
         <w:rPr>
           <w:b/>
           <w:bCs/>
           <w:sz w:val="32"/>
           <w:szCs w:val="32"/>
-          <w:lang w:val="vi-VN"/>
         </w:rPr>
       </w:pPr>
     </w:p>
@@ -4926,7 +5218,52 @@
     </w:p>
     <w:p>
       <w:pPr>
+        <w:ind w:left="576"/>
+        <w:jc w:val="both"/>
+        <w:rPr>
+          <w:lang w:val="vi-VN"/>
+        </w:rPr>
+      </w:pPr>
+      <w:r>
+        <w:rPr>
+          <w:lang w:val="vi-VN"/>
+        </w:rPr>
+        <w:t>Yelp is a globally recognized online platform that connects people with local businesses through user-generated reviews, ratings, and recommendations. Founded in San Francisco in 2004, Yelp has grown into one of the largest repositories of crowdsourced business information worldwide, covering restaurants, services, entertainment, and more. To promote academic research and innovation in data science, Yelp periodically releases a public subset of its internal data</w:t>
+      </w:r>
+      <w:r>
+        <w:rPr>
+          <w:lang w:val="vi-VN"/>
+        </w:rPr>
+        <w:t xml:space="preserve"> </w:t>
+      </w:r>
+      <w:r>
+        <w:rPr>
+          <w:lang w:val="vi-VN"/>
+        </w:rPr>
+        <w:t>known as the Yelp Open Dataset for educational and non-commercial purposes. The current version of this dataset, maintained and distributed through the Yelp Dataset Challenge and Yelp Open Dataset Program, provides millions of real-world business reviews, user profiles, and location data across multiple countries.</w:t>
+      </w:r>
+    </w:p>
+    <w:p>
+      <w:pPr>
+        <w:ind w:left="576"/>
+        <w:jc w:val="both"/>
+        <w:rPr>
+          <w:lang w:val="vi-VN"/>
+        </w:rPr>
+      </w:pPr>
+      <w:r>
+        <w:rPr>
+          <w:lang w:val="vi-VN"/>
+        </w:rPr>
+        <w:t>This dataset is exceptionally valuable to data scientists and analysts because it offers a rare opportunity to work with large-scale, authentic, and heterogeneous data. It combines natural language text (reviews), structured numerical data (ratings, votes, and attributes), and geospatial information (business locations) enabling exploration across diverse domains such as sentiment analysis, recommendation systems, data mining, and big data processing. Moreover, because the Yelp data reflects real consumer behavior and market dynamics, it serves as a practical foundation for understanding user engagement, business performance, and the ethical implications of working with user-generated content in large-scale analytics.</w:t>
+      </w:r>
+    </w:p>
+    <w:p>
+      <w:pPr>
         <w:pStyle w:val="Heading2"/>
+        <w:rPr>
+          <w:lang w:val="vi-VN"/>
+        </w:rPr>
       </w:pPr>
       <w:bookmarkStart w:id="5" w:name="_Toc211384504"/>
       <w:r>
@@ -4942,6 +5279,241 @@
     </w:p>
     <w:p>
       <w:pPr>
+        <w:ind w:left="576"/>
+        <w:jc w:val="both"/>
+        <w:rPr>
+          <w:lang w:val="vi-VN"/>
+        </w:rPr>
+      </w:pPr>
+      <w:r>
+        <w:rPr>
+          <w:lang w:val="vi-VN"/>
+        </w:rPr>
+        <w:t xml:space="preserve">The Yelp Open Dataset is extremely valuable because it provides a large-scale, real-world, multi-modal dataset that includes text (user reviews), numerical ratings, business metadata (categories, location, attributes), and temporal &amp; geospatial information. Because it contains millions of reviews across thousands of businesses, it allows data scientists to not only perform standard tasks like sentiment analysis and rating prediction, but also to explore more advanced solutions: topic modeling (to uncover what people talk about most), </w:t>
+      </w:r>
+      <w:r>
+        <w:rPr>
+          <w:lang w:val="vi-VN"/>
+        </w:rPr>
+        <w:lastRenderedPageBreak/>
+        <w:t xml:space="preserve">recommendation systems (both collaborative &amp; content-based), temporal trend analysis (how tastes / reviews evolve over time), geospatial analytics (compare cuisines / reviews by area), fraud / spam detection, and even image-based attribute inference (e.g. from photos or ambience tags). </w:t>
+      </w:r>
+    </w:p>
+    <w:p>
+      <w:pPr>
+        <w:keepNext/>
+        <w:ind w:left="576"/>
+        <w:jc w:val="both"/>
+      </w:pPr>
+      <w:r>
+        <w:rPr>
+          <w:noProof/>
+          <w:lang w:val="vi-VN"/>
+        </w:rPr>
+        <w:drawing>
+          <wp:inline distT="0" distB="0" distL="0" distR="0" wp14:anchorId="2D8FF09E" wp14:editId="3C651EE6">
+            <wp:extent cx="5115975" cy="3287485"/>
+            <wp:effectExtent l="0" t="0" r="8890" b="8255"/>
+            <wp:docPr id="1458424285" name="Picture 1"/>
+            <wp:cNvGraphicFramePr>
+              <a:graphicFrameLocks xmlns:a="http://schemas.openxmlformats.org/drawingml/2006/main" noChangeAspect="1"/>
+            </wp:cNvGraphicFramePr>
+            <a:graphic xmlns:a="http://schemas.openxmlformats.org/drawingml/2006/main">
+              <a:graphicData uri="http://schemas.openxmlformats.org/drawingml/2006/picture">
+                <pic:pic xmlns:pic="http://schemas.openxmlformats.org/drawingml/2006/picture">
+                  <pic:nvPicPr>
+                    <pic:cNvPr id="1458424285" name=""/>
+                    <pic:cNvPicPr/>
+                  </pic:nvPicPr>
+                  <pic:blipFill rotWithShape="1">
+                    <a:blip r:embed="rId14"/>
+                    <a:srcRect b="3050"/>
+                    <a:stretch>
+                      <a:fillRect/>
+                    </a:stretch>
+                  </pic:blipFill>
+                  <pic:spPr bwMode="auto">
+                    <a:xfrm>
+                      <a:off x="0" y="0"/>
+                      <a:ext cx="5120364" cy="3290305"/>
+                    </a:xfrm>
+                    <a:prstGeom prst="rect">
+                      <a:avLst/>
+                    </a:prstGeom>
+                    <a:ln>
+                      <a:noFill/>
+                    </a:ln>
+                    <a:extLst>
+                      <a:ext uri="{53640926-AAD7-44D8-BBD7-CCE9431645EC}">
+                        <a14:shadowObscured xmlns:a14="http://schemas.microsoft.com/office/drawing/2010/main"/>
+                      </a:ext>
+                    </a:extLst>
+                  </pic:spPr>
+                </pic:pic>
+              </a:graphicData>
+            </a:graphic>
+          </wp:inline>
+        </w:drawing>
+      </w:r>
+    </w:p>
+    <w:p>
+      <w:pPr>
+        <w:pStyle w:val="Caption"/>
+        <w:rPr>
+          <w:lang w:val="vi-VN"/>
+        </w:rPr>
+      </w:pPr>
+      <w:r>
+        <w:t xml:space="preserve">Figure </w:t>
+      </w:r>
+      <w:fldSimple w:instr=" STYLEREF 1 \s ">
+        <w:r>
+          <w:rPr>
+            <w:noProof/>
+          </w:rPr>
+          <w:t>1</w:t>
+        </w:r>
+      </w:fldSimple>
+      <w:r>
+        <w:t>.</w:t>
+      </w:r>
+      <w:fldSimple w:instr=" SEQ Figure \* ARABIC \s 1 ">
+        <w:r>
+          <w:rPr>
+            <w:noProof/>
+          </w:rPr>
+          <w:t>1</w:t>
+        </w:r>
+      </w:fldSimple>
+      <w:r>
+        <w:rPr>
+          <w:lang w:val="vi-VN"/>
+        </w:rPr>
+        <w:t>: Yelp Reviews Homepage</w:t>
+      </w:r>
+    </w:p>
+    <w:p>
+      <w:pPr>
+        <w:ind w:left="576"/>
+        <w:jc w:val="both"/>
+        <w:rPr>
+          <w:lang w:val="vi-VN"/>
+        </w:rPr>
+      </w:pPr>
+      <w:r>
+        <w:rPr>
+          <w:lang w:val="vi-VN"/>
+        </w:rPr>
+        <w:t>Working with this dataset gives you multiple benefits. First, you gain experience handling big data: reading, cleaning, transforming JSON line files, managing memory, possibly using Spark or distributed processing, dealing with missing values, etc. Second, you improve on natural language processing skills: text preprocessing, feature extraction (TF-IDF, embeddings like Word2Vec or BERT), sentiment classification, maybe fine-tuning or transfer learning. Third, you develop modeling &amp;</w:t>
+      </w:r>
+      <w:r>
+        <w:rPr>
+          <w:lang w:val="vi-VN"/>
+        </w:rPr>
+        <w:t xml:space="preserve"> </w:t>
+      </w:r>
+      <w:r>
+        <w:rPr>
+          <w:lang w:val="vi-VN"/>
+        </w:rPr>
+        <w:t>recommendation skills: building and evaluating recommender systems, comparing content-based vs collaborative filtering, creating explainable recommendations. Fourth, you strengthen your analytical insight: by comparing different cuisine types, you’ll learn to interpret review patterns, extract actionable business insight, see how customer sentiment links to ratings, identify pain points and strengths in operations. And finally, working with such a “real, imperfect” dataset boosts your problem-solving: dealing with noise, outliers, inconsistent data, biases, class imbalance, etc., which are all critical in real industrial / applied research settings.</w:t>
+      </w:r>
+    </w:p>
+    <w:p>
+      <w:pPr>
+        <w:keepNext/>
+        <w:ind w:left="576"/>
+      </w:pPr>
+      <w:r>
+        <w:rPr>
+          <w:noProof/>
+          <w:lang w:val="vi-VN"/>
+        </w:rPr>
+        <w:lastRenderedPageBreak/>
+        <w:drawing>
+          <wp:inline distT="0" distB="0" distL="0" distR="0" wp14:anchorId="2F841CF6" wp14:editId="0660ED2F">
+            <wp:extent cx="5263480" cy="2927350"/>
+            <wp:effectExtent l="0" t="0" r="0" b="6350"/>
+            <wp:docPr id="682471666" name="Picture 1"/>
+            <wp:cNvGraphicFramePr>
+              <a:graphicFrameLocks xmlns:a="http://schemas.openxmlformats.org/drawingml/2006/main" noChangeAspect="1"/>
+            </wp:cNvGraphicFramePr>
+            <a:graphic xmlns:a="http://schemas.openxmlformats.org/drawingml/2006/main">
+              <a:graphicData uri="http://schemas.openxmlformats.org/drawingml/2006/picture">
+                <pic:pic xmlns:pic="http://schemas.openxmlformats.org/drawingml/2006/picture">
+                  <pic:nvPicPr>
+                    <pic:cNvPr id="682471666" name=""/>
+                    <pic:cNvPicPr/>
+                  </pic:nvPicPr>
+                  <pic:blipFill rotWithShape="1">
+                    <a:blip r:embed="rId15"/>
+                    <a:srcRect t="5357" b="14875"/>
+                    <a:stretch>
+                      <a:fillRect/>
+                    </a:stretch>
+                  </pic:blipFill>
+                  <pic:spPr bwMode="auto">
+                    <a:xfrm>
+                      <a:off x="0" y="0"/>
+                      <a:ext cx="5285691" cy="2939703"/>
+                    </a:xfrm>
+                    <a:prstGeom prst="rect">
+                      <a:avLst/>
+                    </a:prstGeom>
+                    <a:ln>
+                      <a:noFill/>
+                    </a:ln>
+                    <a:extLst>
+                      <a:ext uri="{53640926-AAD7-44D8-BBD7-CCE9431645EC}">
+                        <a14:shadowObscured xmlns:a14="http://schemas.microsoft.com/office/drawing/2010/main"/>
+                      </a:ext>
+                    </a:extLst>
+                  </pic:spPr>
+                </pic:pic>
+              </a:graphicData>
+            </a:graphic>
+          </wp:inline>
+        </w:drawing>
+      </w:r>
+    </w:p>
+    <w:p>
+      <w:pPr>
+        <w:pStyle w:val="Caption"/>
+        <w:rPr>
+          <w:lang w:val="vi-VN"/>
+        </w:rPr>
+      </w:pPr>
+      <w:r>
+        <w:t xml:space="preserve">Figure </w:t>
+      </w:r>
+      <w:fldSimple w:instr=" STYLEREF 1 \s ">
+        <w:r>
+          <w:rPr>
+            <w:noProof/>
+          </w:rPr>
+          <w:t>1</w:t>
+        </w:r>
+      </w:fldSimple>
+      <w:r>
+        <w:t>.</w:t>
+      </w:r>
+      <w:fldSimple w:instr=" SEQ Figure \* ARABIC \s 1 ">
+        <w:r>
+          <w:rPr>
+            <w:noProof/>
+          </w:rPr>
+          <w:t>2</w:t>
+        </w:r>
+      </w:fldSimple>
+      <w:r>
+        <w:rPr>
+          <w:lang w:val="vi-VN"/>
+        </w:rPr>
+        <w:t>: Yelp Reviews Dataset HomePage</w:t>
+      </w:r>
+    </w:p>
+    <w:p>
+      <w:pPr>
         <w:pStyle w:val="Heading2"/>
         <w:rPr>
           <w:lang w:val="vi-VN"/>
@@ -4958,6 +5530,7 @@
     </w:p>
     <w:p>
       <w:pPr>
+        <w:ind w:left="576"/>
         <w:rPr>
           <w:lang w:val="vi-VN"/>
         </w:rPr>
@@ -5026,6 +5599,274 @@
     </w:p>
     <w:p>
       <w:pPr>
+        <w:ind w:left="576"/>
+        <w:jc w:val="both"/>
+        <w:rPr>
+          <w:lang w:val="vi-VN"/>
+        </w:rPr>
+      </w:pPr>
+      <w:r>
+        <w:rPr>
+          <w:lang w:val="vi-VN"/>
+        </w:rPr>
+        <w:t xml:space="preserve">Hadoop is an open-source framework for storing and processing large datasets across clusters of computers. Instead of using one powerful machine, it uses a collection of less expensive computers (commodity hardware) to store and process data in parallel, making it efficient for handling "big data". Key components include the Hadoop Distributed File System (HDFS) for storage and MapReduce for processing, along with YARN for resource management.  </w:t>
+      </w:r>
+    </w:p>
+    <w:p>
+      <w:pPr>
+        <w:ind w:left="576"/>
+        <w:jc w:val="both"/>
+        <w:rPr>
+          <w:lang w:val="vi-VN"/>
+        </w:rPr>
+      </w:pPr>
+      <w:r>
+        <w:rPr>
+          <w:lang w:val="vi-VN"/>
+        </w:rPr>
+        <w:t xml:space="preserve">How it </w:t>
+      </w:r>
+      <w:r>
+        <w:rPr>
+          <w:lang w:val="vi-VN"/>
+        </w:rPr>
+        <w:t>works:</w:t>
+      </w:r>
+    </w:p>
+    <w:p>
+      <w:pPr>
+        <w:pStyle w:val="ListParagraph"/>
+        <w:numPr>
+          <w:ilvl w:val="0"/>
+          <w:numId w:val="74"/>
+        </w:numPr>
+        <w:jc w:val="both"/>
+        <w:rPr>
+          <w:lang w:val="vi-VN"/>
+        </w:rPr>
+      </w:pPr>
+      <w:r>
+        <w:rPr>
+          <w:lang w:val="vi-VN"/>
+        </w:rPr>
+        <w:t xml:space="preserve">Distributed Storage: HDFS stores large files by splitting them into smaller blocks and distributing them across multiple computers in a cluster. </w:t>
+      </w:r>
+    </w:p>
+    <w:p>
+      <w:pPr>
+        <w:pStyle w:val="ListParagraph"/>
+        <w:numPr>
+          <w:ilvl w:val="0"/>
+          <w:numId w:val="74"/>
+        </w:numPr>
+        <w:jc w:val="both"/>
+        <w:rPr>
+          <w:lang w:val="vi-VN"/>
+        </w:rPr>
+      </w:pPr>
+      <w:r>
+        <w:rPr>
+          <w:lang w:val="vi-VN"/>
+        </w:rPr>
+        <w:t xml:space="preserve">Parallel Processing: It processes the data by breaking large workloads into smaller tasks that can be run simultaneously on different machines. </w:t>
+      </w:r>
+    </w:p>
+    <w:p>
+      <w:pPr>
+        <w:pStyle w:val="ListParagraph"/>
+        <w:numPr>
+          <w:ilvl w:val="0"/>
+          <w:numId w:val="74"/>
+        </w:numPr>
+        <w:jc w:val="both"/>
+        <w:rPr>
+          <w:lang w:val="vi-VN"/>
+        </w:rPr>
+      </w:pPr>
+      <w:r>
+        <w:rPr>
+          <w:lang w:val="vi-VN"/>
+        </w:rPr>
+        <w:t xml:space="preserve">Resource Management: YARN (Yet Another Resource Negotiator) manages and allocates cluster resources to these processing tasks. </w:t>
+      </w:r>
+    </w:p>
+    <w:p>
+      <w:pPr>
+        <w:ind w:left="576"/>
+        <w:jc w:val="both"/>
+        <w:rPr>
+          <w:lang w:val="vi-VN"/>
+        </w:rPr>
+      </w:pPr>
+      <w:r>
+        <w:rPr>
+          <w:lang w:val="vi-VN"/>
+        </w:rPr>
+        <w:t xml:space="preserve">Core </w:t>
+      </w:r>
+      <w:r>
+        <w:rPr>
+          <w:lang w:val="vi-VN"/>
+        </w:rPr>
+        <w:t>components:</w:t>
+      </w:r>
+    </w:p>
+    <w:p>
+      <w:pPr>
+        <w:pStyle w:val="ListParagraph"/>
+        <w:numPr>
+          <w:ilvl w:val="0"/>
+          <w:numId w:val="75"/>
+        </w:numPr>
+        <w:jc w:val="both"/>
+        <w:rPr>
+          <w:lang w:val="vi-VN"/>
+        </w:rPr>
+      </w:pPr>
+      <w:r>
+        <w:rPr>
+          <w:lang w:val="vi-VN"/>
+        </w:rPr>
+        <w:t xml:space="preserve">Hadoop Distributed File System (HDFS): Provides high-throughput access to application data and scales to hundreds of nodes. </w:t>
+      </w:r>
+    </w:p>
+    <w:p>
+      <w:pPr>
+        <w:pStyle w:val="ListParagraph"/>
+        <w:numPr>
+          <w:ilvl w:val="0"/>
+          <w:numId w:val="75"/>
+        </w:numPr>
+        <w:jc w:val="both"/>
+        <w:rPr>
+          <w:lang w:val="vi-VN"/>
+        </w:rPr>
+      </w:pPr>
+      <w:r>
+        <w:rPr>
+          <w:lang w:val="vi-VN"/>
+        </w:rPr>
+        <w:t xml:space="preserve">MapReduce: A programming model for processing large datasets in parallel. </w:t>
+      </w:r>
+    </w:p>
+    <w:p>
+      <w:pPr>
+        <w:pStyle w:val="ListParagraph"/>
+        <w:numPr>
+          <w:ilvl w:val="0"/>
+          <w:numId w:val="75"/>
+        </w:numPr>
+        <w:jc w:val="both"/>
+        <w:rPr>
+          <w:lang w:val="vi-VN"/>
+        </w:rPr>
+      </w:pPr>
+      <w:r>
+        <w:rPr>
+          <w:lang w:val="vi-VN"/>
+        </w:rPr>
+        <w:t xml:space="preserve">YARN: Manages cluster resources and schedules jobs. </w:t>
+      </w:r>
+    </w:p>
+    <w:p>
+      <w:pPr>
+        <w:pStyle w:val="ListParagraph"/>
+        <w:numPr>
+          <w:ilvl w:val="0"/>
+          <w:numId w:val="75"/>
+        </w:numPr>
+        <w:jc w:val="both"/>
+        <w:rPr>
+          <w:lang w:val="vi-VN"/>
+        </w:rPr>
+      </w:pPr>
+      <w:r>
+        <w:rPr>
+          <w:lang w:val="vi-VN"/>
+        </w:rPr>
+        <w:t xml:space="preserve">Apache Hive: A data warehousing system built on top of Hadoop that provides an SQL-like query language. </w:t>
+      </w:r>
+    </w:p>
+    <w:p>
+      <w:pPr>
+        <w:ind w:left="576"/>
+        <w:jc w:val="both"/>
+        <w:rPr>
+          <w:lang w:val="vi-VN"/>
+        </w:rPr>
+      </w:pPr>
+      <w:r>
+        <w:rPr>
+          <w:lang w:val="vi-VN"/>
+        </w:rPr>
+        <w:t xml:space="preserve">Why it's </w:t>
+      </w:r>
+      <w:r>
+        <w:rPr>
+          <w:lang w:val="vi-VN"/>
+        </w:rPr>
+        <w:t>used:</w:t>
+      </w:r>
+    </w:p>
+    <w:p>
+      <w:pPr>
+        <w:pStyle w:val="ListParagraph"/>
+        <w:numPr>
+          <w:ilvl w:val="0"/>
+          <w:numId w:val="76"/>
+        </w:numPr>
+        <w:jc w:val="both"/>
+        <w:rPr>
+          <w:lang w:val="vi-VN"/>
+        </w:rPr>
+      </w:pPr>
+      <w:r>
+        <w:rPr>
+          <w:lang w:val="vi-VN"/>
+        </w:rPr>
+        <w:t xml:space="preserve">It can handle massive amounts of structured, semi-structured, and unstructured data. </w:t>
+      </w:r>
+    </w:p>
+    <w:p>
+      <w:pPr>
+        <w:pStyle w:val="ListParagraph"/>
+        <w:numPr>
+          <w:ilvl w:val="0"/>
+          <w:numId w:val="76"/>
+        </w:numPr>
+        <w:jc w:val="both"/>
+        <w:rPr>
+          <w:lang w:val="vi-VN"/>
+        </w:rPr>
+      </w:pPr>
+      <w:r>
+        <w:rPr>
+          <w:lang w:val="vi-VN"/>
+        </w:rPr>
+        <w:t xml:space="preserve">It provides a cost-effective solution by using clusters of commodity hardware. </w:t>
+      </w:r>
+    </w:p>
+    <w:p>
+      <w:pPr>
+        <w:pStyle w:val="ListParagraph"/>
+        <w:numPr>
+          <w:ilvl w:val="0"/>
+          <w:numId w:val="76"/>
+        </w:numPr>
+        <w:jc w:val="both"/>
+        <w:rPr>
+          <w:lang w:val="vi-VN"/>
+        </w:rPr>
+      </w:pPr>
+      <w:r>
+        <w:rPr>
+          <w:lang w:val="vi-VN"/>
+        </w:rPr>
+        <w:t xml:space="preserve">It is highly fault-tolerant, designed to handle the failure of individual machines in the cluster. </w:t>
+      </w:r>
+    </w:p>
+    <w:p>
+      <w:pPr>
         <w:pStyle w:val="Heading2"/>
         <w:rPr>
           <w:lang w:val="vi-VN"/>
@@ -5036,6 +5877,7 @@
         <w:rPr>
           <w:lang w:val="vi-VN"/>
         </w:rPr>
+        <w:lastRenderedPageBreak/>
         <w:t>MapReduce</w:t>
       </w:r>
       <w:bookmarkEnd w:id="9"/>
@@ -5048,6 +5890,328 @@
     </w:p>
     <w:p>
       <w:pPr>
+        <w:ind w:left="576"/>
+        <w:jc w:val="both"/>
+        <w:rPr>
+          <w:lang w:val="vi-VN"/>
+        </w:rPr>
+      </w:pPr>
+      <w:r>
+        <w:rPr>
+          <w:lang w:val="vi-VN"/>
+        </w:rPr>
+        <w:t xml:space="preserve">MapReduce is a programming model and framework for processing large data sets in a parallel and distributed manner across a cluster of computers. It works by breaking down a big data task into two main phases: a "map" phase that processes data in parallel, and a "reduce" phase that aggregates the results of the map phase to produce a final output. This approach, famously associated with Apache Hadoop, enables massive scalability and fault tolerance for big data processing. </w:t>
+      </w:r>
+    </w:p>
+    <w:p>
+      <w:pPr>
+        <w:ind w:left="576"/>
+        <w:jc w:val="both"/>
+        <w:rPr>
+          <w:lang w:val="vi-VN"/>
+        </w:rPr>
+      </w:pPr>
+      <w:r>
+        <w:rPr>
+          <w:lang w:val="vi-VN"/>
+        </w:rPr>
+        <w:t xml:space="preserve">Map </w:t>
+      </w:r>
+      <w:r>
+        <w:rPr>
+          <w:lang w:val="vi-VN"/>
+        </w:rPr>
+        <w:t>phase:</w:t>
+      </w:r>
+    </w:p>
+    <w:p>
+      <w:pPr>
+        <w:pStyle w:val="ListParagraph"/>
+        <w:numPr>
+          <w:ilvl w:val="0"/>
+          <w:numId w:val="77"/>
+        </w:numPr>
+        <w:jc w:val="both"/>
+        <w:rPr>
+          <w:lang w:val="vi-VN"/>
+        </w:rPr>
+      </w:pPr>
+      <w:r>
+        <w:rPr>
+          <w:lang w:val="vi-VN"/>
+        </w:rPr>
+        <w:t>Takes raw input data and splits it into smaller chunks.</w:t>
+      </w:r>
+    </w:p>
+    <w:p>
+      <w:pPr>
+        <w:pStyle w:val="ListParagraph"/>
+        <w:numPr>
+          <w:ilvl w:val="0"/>
+          <w:numId w:val="77"/>
+        </w:numPr>
+        <w:jc w:val="both"/>
+        <w:rPr>
+          <w:lang w:val="vi-VN"/>
+        </w:rPr>
+      </w:pPr>
+      <w:r>
+        <w:rPr>
+          <w:lang w:val="vi-VN"/>
+        </w:rPr>
+        <w:t>Processes each chunk independently and in parallel.</w:t>
+      </w:r>
+    </w:p>
+    <w:p>
+      <w:pPr>
+        <w:pStyle w:val="ListParagraph"/>
+        <w:numPr>
+          <w:ilvl w:val="0"/>
+          <w:numId w:val="77"/>
+        </w:numPr>
+        <w:jc w:val="both"/>
+        <w:rPr>
+          <w:lang w:val="vi-VN"/>
+        </w:rPr>
+      </w:pPr>
+      <w:r>
+        <w:rPr>
+          <w:lang w:val="vi-VN"/>
+        </w:rPr>
+        <w:t>Transforms the data into a set of key/value pairs.</w:t>
+      </w:r>
+    </w:p>
+    <w:p>
+      <w:pPr>
+        <w:pStyle w:val="ListParagraph"/>
+        <w:numPr>
+          <w:ilvl w:val="0"/>
+          <w:numId w:val="77"/>
+        </w:numPr>
+        <w:jc w:val="both"/>
+        <w:rPr>
+          <w:lang w:val="vi-VN"/>
+        </w:rPr>
+      </w:pPr>
+      <w:r>
+        <w:rPr>
+          <w:lang w:val="vi-VN"/>
+        </w:rPr>
+        <w:t xml:space="preserve">This is where initial filtering, sorting, and transformation occurs. </w:t>
+      </w:r>
+    </w:p>
+    <w:p>
+      <w:pPr>
+        <w:ind w:left="576"/>
+        <w:jc w:val="both"/>
+        <w:rPr>
+          <w:lang w:val="vi-VN"/>
+        </w:rPr>
+      </w:pPr>
+      <w:r>
+        <w:rPr>
+          <w:lang w:val="vi-VN"/>
+        </w:rPr>
+        <w:t xml:space="preserve">Reduce </w:t>
+      </w:r>
+      <w:r>
+        <w:rPr>
+          <w:lang w:val="vi-VN"/>
+        </w:rPr>
+        <w:t>phase:</w:t>
+      </w:r>
+    </w:p>
+    <w:p>
+      <w:pPr>
+        <w:pStyle w:val="ListParagraph"/>
+        <w:numPr>
+          <w:ilvl w:val="0"/>
+          <w:numId w:val="78"/>
+        </w:numPr>
+        <w:jc w:val="both"/>
+        <w:rPr>
+          <w:lang w:val="vi-VN"/>
+        </w:rPr>
+      </w:pPr>
+      <w:r>
+        <w:rPr>
+          <w:lang w:val="vi-VN"/>
+        </w:rPr>
+        <w:t>Gathers the key/value pairs from the map phase.</w:t>
+      </w:r>
+    </w:p>
+    <w:p>
+      <w:pPr>
+        <w:pStyle w:val="ListParagraph"/>
+        <w:numPr>
+          <w:ilvl w:val="0"/>
+          <w:numId w:val="78"/>
+        </w:numPr>
+        <w:jc w:val="both"/>
+        <w:rPr>
+          <w:lang w:val="vi-VN"/>
+        </w:rPr>
+      </w:pPr>
+      <w:r>
+        <w:rPr>
+          <w:lang w:val="vi-VN"/>
+        </w:rPr>
+        <w:t>Groups pairs with the same key together.</w:t>
+      </w:r>
+    </w:p>
+    <w:p>
+      <w:pPr>
+        <w:pStyle w:val="ListParagraph"/>
+        <w:numPr>
+          <w:ilvl w:val="0"/>
+          <w:numId w:val="78"/>
+        </w:numPr>
+        <w:jc w:val="both"/>
+        <w:rPr>
+          <w:lang w:val="vi-VN"/>
+        </w:rPr>
+      </w:pPr>
+      <w:r>
+        <w:rPr>
+          <w:lang w:val="vi-VN"/>
+        </w:rPr>
+        <w:t>Performs a summary or aggregation operation on the grouped data.</w:t>
+      </w:r>
+    </w:p>
+    <w:p>
+      <w:pPr>
+        <w:pStyle w:val="ListParagraph"/>
+        <w:numPr>
+          <w:ilvl w:val="0"/>
+          <w:numId w:val="78"/>
+        </w:numPr>
+        <w:jc w:val="both"/>
+        <w:rPr>
+          <w:lang w:val="vi-VN"/>
+        </w:rPr>
+      </w:pPr>
+      <w:r>
+        <w:rPr>
+          <w:lang w:val="vi-VN"/>
+        </w:rPr>
+        <w:t xml:space="preserve">Produces the final output of the job. </w:t>
+      </w:r>
+    </w:p>
+    <w:p>
+      <w:pPr>
+        <w:ind w:left="576"/>
+        <w:jc w:val="both"/>
+        <w:rPr>
+          <w:lang w:val="vi-VN"/>
+        </w:rPr>
+      </w:pPr>
+      <w:r>
+        <w:rPr>
+          <w:lang w:val="vi-VN"/>
+        </w:rPr>
+        <w:t xml:space="preserve">Key features and </w:t>
+      </w:r>
+      <w:r>
+        <w:rPr>
+          <w:lang w:val="vi-VN"/>
+        </w:rPr>
+        <w:t>benefits:</w:t>
+      </w:r>
+    </w:p>
+    <w:p>
+      <w:pPr>
+        <w:pStyle w:val="ListParagraph"/>
+        <w:numPr>
+          <w:ilvl w:val="0"/>
+          <w:numId w:val="79"/>
+        </w:numPr>
+        <w:jc w:val="both"/>
+        <w:rPr>
+          <w:lang w:val="vi-VN"/>
+        </w:rPr>
+      </w:pPr>
+      <w:r>
+        <w:rPr>
+          <w:lang w:val="vi-VN"/>
+        </w:rPr>
+        <w:t xml:space="preserve">Parallel processing: Breaks down large tasks into smaller, manageable pieces that are processed simultaneously across many machines, which significantly speeds up processing. </w:t>
+      </w:r>
+    </w:p>
+    <w:p>
+      <w:pPr>
+        <w:pStyle w:val="ListParagraph"/>
+        <w:numPr>
+          <w:ilvl w:val="0"/>
+          <w:numId w:val="79"/>
+        </w:numPr>
+        <w:jc w:val="both"/>
+        <w:rPr>
+          <w:lang w:val="vi-VN"/>
+        </w:rPr>
+      </w:pPr>
+      <w:r>
+        <w:rPr>
+          <w:lang w:val="vi-VN"/>
+        </w:rPr>
+        <w:t xml:space="preserve">Scalability: Can scale to handle massive amounts of data by distributing the workload across hundreds or thousands of servers in a cluster. </w:t>
+      </w:r>
+    </w:p>
+    <w:p>
+      <w:pPr>
+        <w:pStyle w:val="ListParagraph"/>
+        <w:numPr>
+          <w:ilvl w:val="0"/>
+          <w:numId w:val="79"/>
+        </w:numPr>
+        <w:jc w:val="both"/>
+        <w:rPr>
+          <w:lang w:val="vi-VN"/>
+        </w:rPr>
+      </w:pPr>
+      <w:r>
+        <w:rPr>
+          <w:lang w:val="vi-VN"/>
+        </w:rPr>
+        <w:t xml:space="preserve">Fault tolerance: If a node fails during a process, the system can automatically reassign the task to another node, ensuring the job completes reliably without manual intervention. </w:t>
+      </w:r>
+    </w:p>
+    <w:p>
+      <w:pPr>
+        <w:pStyle w:val="ListParagraph"/>
+        <w:numPr>
+          <w:ilvl w:val="0"/>
+          <w:numId w:val="79"/>
+        </w:numPr>
+        <w:jc w:val="both"/>
+        <w:rPr>
+          <w:lang w:val="vi-VN"/>
+        </w:rPr>
+      </w:pPr>
+      <w:r>
+        <w:rPr>
+          <w:lang w:val="vi-VN"/>
+        </w:rPr>
+        <w:t>Data locality: Tries to perform the processing on the same machine where the data is stored, which minimizes the amount of data that needs to be transferred over the network.</w:t>
+      </w:r>
+    </w:p>
+    <w:p>
+      <w:pPr>
+        <w:jc w:val="both"/>
+        <w:rPr>
+          <w:lang w:val="vi-VN"/>
+        </w:rPr>
+      </w:pPr>
+    </w:p>
+    <w:p>
+      <w:pPr>
+        <w:jc w:val="both"/>
+        <w:rPr>
+          <w:lang w:val="vi-VN"/>
+        </w:rPr>
+      </w:pPr>
+    </w:p>
+    <w:p>
+      <w:pPr>
         <w:pStyle w:val="Heading2"/>
         <w:rPr>
           <w:lang w:val="vi-VN"/>
@@ -5058,12 +6222,225 @@
         <w:rPr>
           <w:lang w:val="vi-VN"/>
         </w:rPr>
+        <w:lastRenderedPageBreak/>
         <w:t>Data Lake &amp; Data Warehouse</w:t>
       </w:r>
       <w:bookmarkEnd w:id="10"/>
     </w:p>
     <w:p>
       <w:pPr>
+        <w:ind w:left="576"/>
+        <w:jc w:val="both"/>
+        <w:rPr>
+          <w:lang w:val="vi-VN"/>
+        </w:rPr>
+      </w:pPr>
+      <w:r>
+        <w:rPr>
+          <w:lang w:val="vi-VN"/>
+        </w:rPr>
+        <w:t xml:space="preserve">A data lake stores vast amounts of raw, unstructured data in its native format, making it flexible for future exploration and use cases like machine learning. </w:t>
+      </w:r>
+    </w:p>
+    <w:p>
+      <w:pPr>
+        <w:ind w:left="576"/>
+        <w:jc w:val="both"/>
+        <w:rPr>
+          <w:lang w:val="vi-VN"/>
+        </w:rPr>
+      </w:pPr>
+      <w:r>
+        <w:rPr>
+          <w:lang w:val="vi-VN"/>
+        </w:rPr>
+        <w:t xml:space="preserve">A data warehouse stores processed, structured data that is organized for specific analytics and reporting, providing a central repository for business intelligence and decision-making. Key differences include data type (raw vs. processed), schema (undefined vs. defined), and primary use case (exploration vs. reporting). </w:t>
+      </w:r>
+    </w:p>
+    <w:p>
+      <w:pPr>
+        <w:ind w:left="576"/>
+        <w:jc w:val="both"/>
+        <w:rPr>
+          <w:lang w:val="vi-VN"/>
+        </w:rPr>
+      </w:pPr>
+      <w:r>
+        <w:rPr>
+          <w:lang w:val="vi-VN"/>
+        </w:rPr>
+        <w:t xml:space="preserve">Data Lake </w:t>
+      </w:r>
+    </w:p>
+    <w:p>
+      <w:pPr>
+        <w:pStyle w:val="ListParagraph"/>
+        <w:numPr>
+          <w:ilvl w:val="0"/>
+          <w:numId w:val="80"/>
+        </w:numPr>
+        <w:jc w:val="both"/>
+        <w:rPr>
+          <w:lang w:val="vi-VN"/>
+        </w:rPr>
+      </w:pPr>
+      <w:r>
+        <w:rPr>
+          <w:lang w:val="vi-VN"/>
+        </w:rPr>
+        <w:t xml:space="preserve">Data Type: Stores all types of data, including raw, unstructured, and semi-structured data, in its native format. </w:t>
+      </w:r>
+    </w:p>
+    <w:p>
+      <w:pPr>
+        <w:pStyle w:val="ListParagraph"/>
+        <w:numPr>
+          <w:ilvl w:val="0"/>
+          <w:numId w:val="80"/>
+        </w:numPr>
+        <w:jc w:val="both"/>
+        <w:rPr>
+          <w:lang w:val="vi-VN"/>
+        </w:rPr>
+      </w:pPr>
+      <w:r>
+        <w:rPr>
+          <w:lang w:val="vi-VN"/>
+        </w:rPr>
+        <w:t xml:space="preserve">Schema: Uses a flat architecture and a "schema-on-read" approach, meaning the structure is applied when the data is retrieved, not when it's stored. </w:t>
+      </w:r>
+    </w:p>
+    <w:p>
+      <w:pPr>
+        <w:pStyle w:val="ListParagraph"/>
+        <w:numPr>
+          <w:ilvl w:val="0"/>
+          <w:numId w:val="80"/>
+        </w:numPr>
+        <w:jc w:val="both"/>
+        <w:rPr>
+          <w:lang w:val="vi-VN"/>
+        </w:rPr>
+      </w:pPr>
+      <w:r>
+        <w:rPr>
+          <w:lang w:val="vi-VN"/>
+        </w:rPr>
+        <w:t xml:space="preserve">Purpose: A flexible, cost-effective storage solution for data scientists and analysts to explore, test, and prepare data for future projects. </w:t>
+      </w:r>
+    </w:p>
+    <w:p>
+      <w:pPr>
+        <w:pStyle w:val="ListParagraph"/>
+        <w:numPr>
+          <w:ilvl w:val="0"/>
+          <w:numId w:val="80"/>
+        </w:numPr>
+        <w:jc w:val="both"/>
+        <w:rPr>
+          <w:lang w:val="vi-VN"/>
+        </w:rPr>
+      </w:pPr>
+      <w:r>
+        <w:rPr>
+          <w:lang w:val="vi-VN"/>
+        </w:rPr>
+        <w:t xml:space="preserve">Agility: Highly agile, as it's easy to add new data without needing to pre-define its structure. </w:t>
+      </w:r>
+    </w:p>
+    <w:p>
+      <w:pPr>
+        <w:ind w:left="576"/>
+        <w:jc w:val="both"/>
+        <w:rPr>
+          <w:lang w:val="vi-VN"/>
+        </w:rPr>
+      </w:pPr>
+      <w:r>
+        <w:rPr>
+          <w:lang w:val="vi-VN"/>
+        </w:rPr>
+        <w:t xml:space="preserve">Data Warehouse </w:t>
+      </w:r>
+    </w:p>
+    <w:p>
+      <w:pPr>
+        <w:pStyle w:val="ListParagraph"/>
+        <w:numPr>
+          <w:ilvl w:val="0"/>
+          <w:numId w:val="81"/>
+        </w:numPr>
+        <w:jc w:val="both"/>
+        <w:rPr>
+          <w:lang w:val="vi-VN"/>
+        </w:rPr>
+      </w:pPr>
+      <w:r>
+        <w:rPr>
+          <w:lang w:val="vi-VN"/>
+        </w:rPr>
+        <w:t xml:space="preserve">Data Type: Stores clean, structured data, often transformed through an Extract, Transform, Load (ETL) process. </w:t>
+      </w:r>
+    </w:p>
+    <w:p>
+      <w:pPr>
+        <w:pStyle w:val="ListParagraph"/>
+        <w:numPr>
+          <w:ilvl w:val="0"/>
+          <w:numId w:val="81"/>
+        </w:numPr>
+        <w:jc w:val="both"/>
+        <w:rPr>
+          <w:lang w:val="vi-VN"/>
+        </w:rPr>
+      </w:pPr>
+      <w:r>
+        <w:rPr>
+          <w:lang w:val="vi-VN"/>
+        </w:rPr>
+        <w:t xml:space="preserve">Schema: Uses a defined, structured schema (schema-on-write) before data is loaded, which optimizes it for queries and reporting. </w:t>
+      </w:r>
+    </w:p>
+    <w:p>
+      <w:pPr>
+        <w:pStyle w:val="ListParagraph"/>
+        <w:numPr>
+          <w:ilvl w:val="0"/>
+          <w:numId w:val="81"/>
+        </w:numPr>
+        <w:jc w:val="both"/>
+        <w:rPr>
+          <w:lang w:val="vi-VN"/>
+        </w:rPr>
+      </w:pPr>
+      <w:r>
+        <w:rPr>
+          <w:lang w:val="vi-VN"/>
+        </w:rPr>
+        <w:t xml:space="preserve">Purpose: A central repository for business intelligence (BI), analytics, and reporting, providing consistent and reliable data for decision-making. </w:t>
+      </w:r>
+    </w:p>
+    <w:p>
+      <w:pPr>
+        <w:pStyle w:val="ListParagraph"/>
+        <w:numPr>
+          <w:ilvl w:val="0"/>
+          <w:numId w:val="81"/>
+        </w:numPr>
+        <w:jc w:val="both"/>
+        <w:rPr>
+          <w:lang w:val="vi-VN"/>
+        </w:rPr>
+      </w:pPr>
+      <w:r>
+        <w:rPr>
+          <w:lang w:val="vi-VN"/>
+        </w:rPr>
+        <w:t>Agility: Less agile due to its rigid, structured nature. Changing the structure requires re-engineering the processes tied to it.</w:t>
+      </w:r>
+    </w:p>
+    <w:p>
+      <w:pPr>
         <w:pStyle w:val="Heading2"/>
         <w:rPr>
           <w:lang w:val="vi-VN"/>
@@ -5080,6 +6457,162 @@
     </w:p>
     <w:p>
       <w:pPr>
+        <w:ind w:left="576"/>
+        <w:jc w:val="both"/>
+        <w:rPr>
+          <w:lang w:val="vi-VN"/>
+        </w:rPr>
+      </w:pPr>
+      <w:r>
+        <w:rPr>
+          <w:lang w:val="vi-VN"/>
+        </w:rPr>
+        <w:t xml:space="preserve">Apache Spark is an open-source, distributed computing framework designed for large-scale data processing and analytics. It provides a unified engine for various big data tasks, including batch processing, real-time streaming, SQL analytics, and machine learning. </w:t>
+      </w:r>
+    </w:p>
+    <w:p>
+      <w:pPr>
+        <w:ind w:left="576"/>
+        <w:jc w:val="both"/>
+        <w:rPr>
+          <w:lang w:val="vi-VN"/>
+        </w:rPr>
+      </w:pPr>
+      <w:r>
+        <w:rPr>
+          <w:lang w:val="vi-VN"/>
+        </w:rPr>
+        <w:lastRenderedPageBreak/>
+        <w:t xml:space="preserve">Spark is known for its speed, scalability, and ability to handle diverse data workloads efficiently across clusters of computers. </w:t>
+      </w:r>
+    </w:p>
+    <w:p>
+      <w:pPr>
+        <w:ind w:left="576"/>
+        <w:jc w:val="both"/>
+        <w:rPr>
+          <w:lang w:val="vi-VN"/>
+        </w:rPr>
+      </w:pPr>
+      <w:r>
+        <w:rPr>
+          <w:lang w:val="vi-VN"/>
+        </w:rPr>
+        <w:t xml:space="preserve">PySpark is the Python API for Apache Spark. It enables Python developers to interact with Spark and leverage its distributed computing capabilities using familiar Python syntax and libraries. PySpark acts as a bridge between Python and the Spark engine (which is written in Scala), allowing users to write Spark applications in Python and process large-scale data in a distributed environment. </w:t>
+      </w:r>
+    </w:p>
+    <w:p>
+      <w:pPr>
+        <w:ind w:left="576"/>
+        <w:jc w:val="both"/>
+        <w:rPr>
+          <w:lang w:val="vi-VN"/>
+        </w:rPr>
+      </w:pPr>
+      <w:r>
+        <w:rPr>
+          <w:lang w:val="vi-VN"/>
+        </w:rPr>
+        <w:t>Key aspects of PySpark:</w:t>
+      </w:r>
+    </w:p>
+    <w:p>
+      <w:pPr>
+        <w:pStyle w:val="ListParagraph"/>
+        <w:numPr>
+          <w:ilvl w:val="0"/>
+          <w:numId w:val="82"/>
+        </w:numPr>
+        <w:jc w:val="both"/>
+        <w:rPr>
+          <w:lang w:val="vi-VN"/>
+        </w:rPr>
+      </w:pPr>
+      <w:r>
+        <w:rPr>
+          <w:lang w:val="vi-VN"/>
+        </w:rPr>
+        <w:t>Pythonic Interface: Provides a Python-friendly way to access Spark's features, making it accessible to a wide range of data professionals and developers.</w:t>
+      </w:r>
+    </w:p>
+    <w:p>
+      <w:pPr>
+        <w:pStyle w:val="ListParagraph"/>
+        <w:numPr>
+          <w:ilvl w:val="0"/>
+          <w:numId w:val="82"/>
+        </w:numPr>
+        <w:jc w:val="both"/>
+        <w:rPr>
+          <w:lang w:val="vi-VN"/>
+        </w:rPr>
+      </w:pPr>
+      <w:r>
+        <w:rPr>
+          <w:lang w:val="vi-VN"/>
+        </w:rPr>
+        <w:t>Distributed Data Processing: Allows you to work with large datasets by distributing computations across a cluster of machines, enabling efficient processing of big data.</w:t>
+      </w:r>
+    </w:p>
+    <w:p>
+      <w:pPr>
+        <w:pStyle w:val="ListParagraph"/>
+        <w:numPr>
+          <w:ilvl w:val="0"/>
+          <w:numId w:val="82"/>
+        </w:numPr>
+        <w:jc w:val="both"/>
+        <w:rPr>
+          <w:lang w:val="vi-VN"/>
+        </w:rPr>
+      </w:pPr>
+      <w:r>
+        <w:rPr>
+          <w:lang w:val="vi-VN"/>
+        </w:rPr>
+        <w:t xml:space="preserve">Integration with Python Ecosystem: Seamlessly integrates with popular Python libraries like pandas, NumPy, and scikit-learn, enhancing data manipulation and machine learning capabilities. </w:t>
+      </w:r>
+    </w:p>
+    <w:p>
+      <w:pPr>
+        <w:pStyle w:val="ListParagraph"/>
+        <w:numPr>
+          <w:ilvl w:val="0"/>
+          <w:numId w:val="82"/>
+        </w:numPr>
+        <w:jc w:val="both"/>
+        <w:rPr>
+          <w:lang w:val="vi-VN"/>
+        </w:rPr>
+      </w:pPr>
+      <w:r>
+        <w:rPr>
+          <w:lang w:val="vi-VN"/>
+        </w:rPr>
+        <w:t>Spark DataFrames: Utilizes Spark DataFrames as a key data type, providing a tabular, distributed data structure for structured data processing, similar to pandas DataFrames but designed for distributed environments.</w:t>
+      </w:r>
+    </w:p>
+    <w:p>
+      <w:pPr>
+        <w:pStyle w:val="ListParagraph"/>
+        <w:numPr>
+          <w:ilvl w:val="0"/>
+          <w:numId w:val="82"/>
+        </w:numPr>
+        <w:jc w:val="both"/>
+        <w:rPr>
+          <w:lang w:val="vi-VN"/>
+        </w:rPr>
+      </w:pPr>
+      <w:r>
+        <w:rPr>
+          <w:lang w:val="vi-VN"/>
+        </w:rPr>
+        <w:t>Access to Spark Features: Supports all of Spark's core features, including Spark SQL for structured data, Structured Streaming for real-time data, and MLlib for machine learning.</w:t>
+      </w:r>
+    </w:p>
+    <w:p>
+      <w:pPr>
         <w:pStyle w:val="Heading2"/>
         <w:rPr>
           <w:lang w:val="vi-VN"/>
@@ -5096,20 +6629,257 @@
     </w:p>
     <w:p>
       <w:pPr>
-        <w:rPr>
-          <w:lang w:val="vi-VN"/>
-        </w:rPr>
-      </w:pPr>
-    </w:p>
-    <w:p>
-      <w:pPr>
-        <w:rPr>
-          <w:lang w:val="vi-VN"/>
-        </w:rPr>
-      </w:pPr>
-    </w:p>
-    <w:p>
-      <w:pPr>
+        <w:ind w:left="576"/>
+        <w:jc w:val="both"/>
+        <w:rPr>
+          <w:lang w:val="vi-VN"/>
+        </w:rPr>
+      </w:pPr>
+      <w:r>
+        <w:rPr>
+          <w:lang w:val="vi-VN"/>
+        </w:rPr>
+        <w:t>Apache Kafka is a distributed data store optimized for ingesting and processing streaming data in real-time. Streaming data is data that is continuously generated by thousands of data sources, which typically send the data records in simultaneously. A streaming platform needs to handle this constant influx of data, and process the data sequentially and incrementally.</w:t>
+      </w:r>
+    </w:p>
+    <w:p>
+      <w:pPr>
+        <w:ind w:left="576"/>
+        <w:jc w:val="both"/>
+        <w:rPr>
+          <w:lang w:val="vi-VN"/>
+        </w:rPr>
+      </w:pPr>
+    </w:p>
+    <w:p>
+      <w:pPr>
+        <w:ind w:left="576"/>
+        <w:jc w:val="both"/>
+        <w:rPr>
+          <w:lang w:val="vi-VN"/>
+        </w:rPr>
+      </w:pPr>
+    </w:p>
+    <w:p>
+      <w:pPr>
+        <w:ind w:left="576"/>
+        <w:jc w:val="both"/>
+        <w:rPr>
+          <w:lang w:val="vi-VN"/>
+        </w:rPr>
+      </w:pPr>
+      <w:r>
+        <w:rPr>
+          <w:lang w:val="vi-VN"/>
+        </w:rPr>
+        <w:lastRenderedPageBreak/>
+        <w:t>Kafka provides three main functions to its users:</w:t>
+      </w:r>
+    </w:p>
+    <w:p>
+      <w:pPr>
+        <w:pStyle w:val="ListParagraph"/>
+        <w:numPr>
+          <w:ilvl w:val="0"/>
+          <w:numId w:val="85"/>
+        </w:numPr>
+        <w:jc w:val="both"/>
+        <w:rPr>
+          <w:lang w:val="vi-VN"/>
+        </w:rPr>
+      </w:pPr>
+      <w:r>
+        <w:rPr>
+          <w:lang w:val="vi-VN"/>
+        </w:rPr>
+        <w:t>Publish and subscribe to streams of records</w:t>
+      </w:r>
+    </w:p>
+    <w:p>
+      <w:pPr>
+        <w:pStyle w:val="ListParagraph"/>
+        <w:numPr>
+          <w:ilvl w:val="0"/>
+          <w:numId w:val="85"/>
+        </w:numPr>
+        <w:jc w:val="both"/>
+        <w:rPr>
+          <w:lang w:val="vi-VN"/>
+        </w:rPr>
+      </w:pPr>
+      <w:r>
+        <w:rPr>
+          <w:lang w:val="vi-VN"/>
+        </w:rPr>
+        <w:t>Effectively store streams of records in the order in which records were generated</w:t>
+      </w:r>
+    </w:p>
+    <w:p>
+      <w:pPr>
+        <w:pStyle w:val="ListParagraph"/>
+        <w:numPr>
+          <w:ilvl w:val="0"/>
+          <w:numId w:val="85"/>
+        </w:numPr>
+        <w:jc w:val="both"/>
+        <w:rPr>
+          <w:lang w:val="vi-VN"/>
+        </w:rPr>
+      </w:pPr>
+      <w:r>
+        <w:rPr>
+          <w:lang w:val="vi-VN"/>
+        </w:rPr>
+        <w:t>Process streams of records in real time</w:t>
+      </w:r>
+    </w:p>
+    <w:p>
+      <w:pPr>
+        <w:pStyle w:val="ListParagraph"/>
+        <w:numPr>
+          <w:ilvl w:val="0"/>
+          <w:numId w:val="85"/>
+        </w:numPr>
+        <w:jc w:val="both"/>
+        <w:rPr>
+          <w:lang w:val="vi-VN"/>
+        </w:rPr>
+      </w:pPr>
+      <w:r>
+        <w:rPr>
+          <w:lang w:val="vi-VN"/>
+        </w:rPr>
+        <w:t>Kafka is primarily used to build real-time streaming data pipelines and applications that adapt to the data streams. It combines messaging, storage, and stream processing to allow storage and analysis of both historical and real-time data.</w:t>
+      </w:r>
+    </w:p>
+    <w:p>
+      <w:pPr>
+        <w:ind w:left="576"/>
+        <w:jc w:val="both"/>
+        <w:rPr>
+          <w:lang w:val="vi-VN"/>
+        </w:rPr>
+      </w:pPr>
+      <w:r>
+        <w:rPr>
+          <w:lang w:val="vi-VN"/>
+        </w:rPr>
+        <w:t>What is Kafka used for?</w:t>
+      </w:r>
+    </w:p>
+    <w:p>
+      <w:pPr>
+        <w:pStyle w:val="ListParagraph"/>
+        <w:numPr>
+          <w:ilvl w:val="0"/>
+          <w:numId w:val="86"/>
+        </w:numPr>
+        <w:jc w:val="both"/>
+        <w:rPr>
+          <w:lang w:val="vi-VN"/>
+        </w:rPr>
+      </w:pPr>
+      <w:r>
+        <w:rPr>
+          <w:lang w:val="vi-VN"/>
+        </w:rPr>
+        <w:t>Kafka is used to build real-time streaming data pipelines and real-time streaming applications. A data pipeline reliably processes and moves data from one system to another, and a streaming application is an application that consumes streams of data. For example, if you want to create a data pipeline that takes in user activity data to track how people use your website in real-time, Kafka would be used to ingest and store streaming data while serving reads for the applications powering the data pipeline. Kafka is also often used as a message broker solution, which is a platform that processes and mediates communication between two applications.</w:t>
+      </w:r>
+    </w:p>
+    <w:p>
+      <w:pPr>
+        <w:ind w:left="567"/>
+        <w:jc w:val="both"/>
+        <w:rPr>
+          <w:lang w:val="vi-VN"/>
+        </w:rPr>
+      </w:pPr>
+      <w:r>
+        <w:rPr>
+          <w:lang w:val="vi-VN"/>
+        </w:rPr>
+        <w:t>What are the benefits of Kafka's approach?</w:t>
+      </w:r>
+    </w:p>
+    <w:p>
+      <w:pPr>
+        <w:pStyle w:val="ListParagraph"/>
+        <w:numPr>
+          <w:ilvl w:val="0"/>
+          <w:numId w:val="86"/>
+        </w:numPr>
+        <w:jc w:val="both"/>
+        <w:rPr>
+          <w:lang w:val="vi-VN"/>
+        </w:rPr>
+      </w:pPr>
+      <w:r>
+        <w:rPr>
+          <w:lang w:val="vi-VN"/>
+        </w:rPr>
+        <w:t xml:space="preserve">Scalable: </w:t>
+      </w:r>
+      <w:r>
+        <w:rPr>
+          <w:lang w:val="vi-VN"/>
+        </w:rPr>
+        <w:t xml:space="preserve">Kafka’s partitioned log model allows data to be distributed across multiple servers, making it scalable beyond what would fit on a single server. </w:t>
+      </w:r>
+    </w:p>
+    <w:p>
+      <w:pPr>
+        <w:pStyle w:val="ListParagraph"/>
+        <w:numPr>
+          <w:ilvl w:val="0"/>
+          <w:numId w:val="86"/>
+        </w:numPr>
+        <w:jc w:val="both"/>
+        <w:rPr>
+          <w:lang w:val="vi-VN"/>
+        </w:rPr>
+      </w:pPr>
+      <w:r>
+        <w:rPr>
+          <w:lang w:val="vi-VN"/>
+        </w:rPr>
+        <w:t xml:space="preserve">Fast: </w:t>
+      </w:r>
+      <w:r>
+        <w:rPr>
+          <w:lang w:val="vi-VN"/>
+        </w:rPr>
+        <w:t xml:space="preserve">Kafka decouples data streams so there is very low latency, making it extremely fast. </w:t>
+      </w:r>
+    </w:p>
+    <w:p>
+      <w:pPr>
+        <w:pStyle w:val="ListParagraph"/>
+        <w:numPr>
+          <w:ilvl w:val="0"/>
+          <w:numId w:val="86"/>
+        </w:numPr>
+        <w:jc w:val="both"/>
+        <w:rPr>
+          <w:lang w:val="vi-VN"/>
+        </w:rPr>
+      </w:pPr>
+      <w:r>
+        <w:rPr>
+          <w:lang w:val="vi-VN"/>
+        </w:rPr>
+        <w:t xml:space="preserve">Durable: </w:t>
+      </w:r>
+      <w:r>
+        <w:rPr>
+          <w:lang w:val="vi-VN"/>
+        </w:rPr>
+        <w:t>Partitions are distributed and replicated across many servers, and the data is all written to disk. This helps protect against server failure, making the data very fault-tolerant and durable.</w:t>
+      </w:r>
+    </w:p>
+    <w:p>
+      <w:pPr>
+        <w:ind w:left="576"/>
+        <w:jc w:val="both"/>
         <w:rPr>
           <w:lang w:val="vi-VN"/>
         </w:rPr>
@@ -5187,13 +6957,7 @@
         <w:rPr>
           <w:lang w:val="vi-VN"/>
         </w:rPr>
-        <w:t xml:space="preserve">Exploratory </w:t>
-      </w:r>
-      <w:r>
-        <w:rPr>
-          <w:lang w:val="vi-VN"/>
-        </w:rPr>
-        <w:t>Data Analysis</w:t>
+        <w:t>Exploratory Data Analysis</w:t>
       </w:r>
       <w:bookmarkEnd w:id="26"/>
     </w:p>
@@ -5317,13 +7081,12 @@
           <w:lang w:val="vi-VN"/>
         </w:rPr>
         <w:tab/>
-        <w:t xml:space="preserve">Saysomething </w:t>
-      </w:r>
-      <w:r>
-        <w:rPr>
-          <w:lang w:val="vi-VN"/>
-        </w:rPr>
-        <w:t>heeerefsdd                                                     hqeheoiwjwqfbefuqfqwqw</w:t>
+      </w:r>
+      <w:r>
+        <w:rPr>
+          <w:lang w:val="vi-VN"/>
+        </w:rPr>
+        <w:t>What have you done</w:t>
       </w:r>
     </w:p>
     <w:p>
@@ -5547,7 +7310,7 @@
               </w:rPr>
               <w:t xml:space="preserve">Dataset link: </w:t>
             </w:r>
-            <w:hyperlink r:id="rId14" w:history="1">
+            <w:hyperlink r:id="rId16" w:history="1">
               <w:r>
                 <w:rPr>
                   <w:rStyle w:val="Hyperlink"/>
@@ -6160,6 +7923,119 @@
     </w:lvl>
   </w:abstractNum>
   <w:abstractNum w:abstractNumId="2" w15:restartNumberingAfterBreak="0">
+    <w:nsid w:val="01985549"/>
+    <w:multiLevelType w:val="hybridMultilevel"/>
+    <w:tmpl w:val="2812C724"/>
+    <w:lvl w:ilvl="0" w:tplc="042A0001">
+      <w:start w:val="1"/>
+      <w:numFmt w:val="bullet"/>
+      <w:lvlText w:val=""/>
+      <w:lvlJc w:val="left"/>
+      <w:pPr>
+        <w:ind w:left="1296" w:hanging="360"/>
+      </w:pPr>
+      <w:rPr>
+        <w:rFonts w:ascii="Symbol" w:hAnsi="Symbol" w:hint="default"/>
+      </w:rPr>
+    </w:lvl>
+    <w:lvl w:ilvl="1" w:tplc="042A0003" w:tentative="1">
+      <w:start w:val="1"/>
+      <w:numFmt w:val="bullet"/>
+      <w:lvlText w:val="o"/>
+      <w:lvlJc w:val="left"/>
+      <w:pPr>
+        <w:ind w:left="2016" w:hanging="360"/>
+      </w:pPr>
+      <w:rPr>
+        <w:rFonts w:ascii="Courier New" w:hAnsi="Courier New" w:cs="Courier New" w:hint="default"/>
+      </w:rPr>
+    </w:lvl>
+    <w:lvl w:ilvl="2" w:tplc="042A0005" w:tentative="1">
+      <w:start w:val="1"/>
+      <w:numFmt w:val="bullet"/>
+      <w:lvlText w:val=""/>
+      <w:lvlJc w:val="left"/>
+      <w:pPr>
+        <w:ind w:left="2736" w:hanging="360"/>
+      </w:pPr>
+      <w:rPr>
+        <w:rFonts w:ascii="Wingdings" w:hAnsi="Wingdings" w:hint="default"/>
+      </w:rPr>
+    </w:lvl>
+    <w:lvl w:ilvl="3" w:tplc="042A0001" w:tentative="1">
+      <w:start w:val="1"/>
+      <w:numFmt w:val="bullet"/>
+      <w:lvlText w:val=""/>
+      <w:lvlJc w:val="left"/>
+      <w:pPr>
+        <w:ind w:left="3456" w:hanging="360"/>
+      </w:pPr>
+      <w:rPr>
+        <w:rFonts w:ascii="Symbol" w:hAnsi="Symbol" w:hint="default"/>
+      </w:rPr>
+    </w:lvl>
+    <w:lvl w:ilvl="4" w:tplc="042A0003" w:tentative="1">
+      <w:start w:val="1"/>
+      <w:numFmt w:val="bullet"/>
+      <w:lvlText w:val="o"/>
+      <w:lvlJc w:val="left"/>
+      <w:pPr>
+        <w:ind w:left="4176" w:hanging="360"/>
+      </w:pPr>
+      <w:rPr>
+        <w:rFonts w:ascii="Courier New" w:hAnsi="Courier New" w:cs="Courier New" w:hint="default"/>
+      </w:rPr>
+    </w:lvl>
+    <w:lvl w:ilvl="5" w:tplc="042A0005" w:tentative="1">
+      <w:start w:val="1"/>
+      <w:numFmt w:val="bullet"/>
+      <w:lvlText w:val=""/>
+      <w:lvlJc w:val="left"/>
+      <w:pPr>
+        <w:ind w:left="4896" w:hanging="360"/>
+      </w:pPr>
+      <w:rPr>
+        <w:rFonts w:ascii="Wingdings" w:hAnsi="Wingdings" w:hint="default"/>
+      </w:rPr>
+    </w:lvl>
+    <w:lvl w:ilvl="6" w:tplc="042A0001" w:tentative="1">
+      <w:start w:val="1"/>
+      <w:numFmt w:val="bullet"/>
+      <w:lvlText w:val=""/>
+      <w:lvlJc w:val="left"/>
+      <w:pPr>
+        <w:ind w:left="5616" w:hanging="360"/>
+      </w:pPr>
+      <w:rPr>
+        <w:rFonts w:ascii="Symbol" w:hAnsi="Symbol" w:hint="default"/>
+      </w:rPr>
+    </w:lvl>
+    <w:lvl w:ilvl="7" w:tplc="042A0003" w:tentative="1">
+      <w:start w:val="1"/>
+      <w:numFmt w:val="bullet"/>
+      <w:lvlText w:val="o"/>
+      <w:lvlJc w:val="left"/>
+      <w:pPr>
+        <w:ind w:left="6336" w:hanging="360"/>
+      </w:pPr>
+      <w:rPr>
+        <w:rFonts w:ascii="Courier New" w:hAnsi="Courier New" w:cs="Courier New" w:hint="default"/>
+      </w:rPr>
+    </w:lvl>
+    <w:lvl w:ilvl="8" w:tplc="042A0005" w:tentative="1">
+      <w:start w:val="1"/>
+      <w:numFmt w:val="bullet"/>
+      <w:lvlText w:val=""/>
+      <w:lvlJc w:val="left"/>
+      <w:pPr>
+        <w:ind w:left="7056" w:hanging="360"/>
+      </w:pPr>
+      <w:rPr>
+        <w:rFonts w:ascii="Wingdings" w:hAnsi="Wingdings" w:hint="default"/>
+      </w:rPr>
+    </w:lvl>
+  </w:abstractNum>
+  <w:abstractNum w:abstractNumId="3" w15:restartNumberingAfterBreak="0">
     <w:nsid w:val="06745154"/>
     <w:multiLevelType w:val="multilevel"/>
     <w:tmpl w:val="06745154"/>
@@ -6245,7 +8121,7 @@
       </w:pPr>
     </w:lvl>
   </w:abstractNum>
-  <w:abstractNum w:abstractNumId="3" w15:restartNumberingAfterBreak="0">
+  <w:abstractNum w:abstractNumId="4" w15:restartNumberingAfterBreak="0">
     <w:nsid w:val="06A2296C"/>
     <w:multiLevelType w:val="multilevel"/>
     <w:tmpl w:val="06A2296C"/>
@@ -6358,7 +8234,7 @@
       </w:rPr>
     </w:lvl>
   </w:abstractNum>
-  <w:abstractNum w:abstractNumId="4" w15:restartNumberingAfterBreak="0">
+  <w:abstractNum w:abstractNumId="5" w15:restartNumberingAfterBreak="0">
     <w:nsid w:val="07BE42F5"/>
     <w:multiLevelType w:val="multilevel"/>
     <w:tmpl w:val="07BE42F5"/>
@@ -6447,7 +8323,120 @@
       </w:pPr>
     </w:lvl>
   </w:abstractNum>
-  <w:abstractNum w:abstractNumId="5" w15:restartNumberingAfterBreak="0">
+  <w:abstractNum w:abstractNumId="6" w15:restartNumberingAfterBreak="0">
+    <w:nsid w:val="0B25433F"/>
+    <w:multiLevelType w:val="hybridMultilevel"/>
+    <w:tmpl w:val="2E8ABED4"/>
+    <w:lvl w:ilvl="0" w:tplc="042A0001">
+      <w:start w:val="1"/>
+      <w:numFmt w:val="bullet"/>
+      <w:lvlText w:val=""/>
+      <w:lvlJc w:val="left"/>
+      <w:pPr>
+        <w:ind w:left="1296" w:hanging="360"/>
+      </w:pPr>
+      <w:rPr>
+        <w:rFonts w:ascii="Symbol" w:hAnsi="Symbol" w:hint="default"/>
+      </w:rPr>
+    </w:lvl>
+    <w:lvl w:ilvl="1" w:tplc="042A0003" w:tentative="1">
+      <w:start w:val="1"/>
+      <w:numFmt w:val="bullet"/>
+      <w:lvlText w:val="o"/>
+      <w:lvlJc w:val="left"/>
+      <w:pPr>
+        <w:ind w:left="2016" w:hanging="360"/>
+      </w:pPr>
+      <w:rPr>
+        <w:rFonts w:ascii="Courier New" w:hAnsi="Courier New" w:cs="Courier New" w:hint="default"/>
+      </w:rPr>
+    </w:lvl>
+    <w:lvl w:ilvl="2" w:tplc="042A0005" w:tentative="1">
+      <w:start w:val="1"/>
+      <w:numFmt w:val="bullet"/>
+      <w:lvlText w:val=""/>
+      <w:lvlJc w:val="left"/>
+      <w:pPr>
+        <w:ind w:left="2736" w:hanging="360"/>
+      </w:pPr>
+      <w:rPr>
+        <w:rFonts w:ascii="Wingdings" w:hAnsi="Wingdings" w:hint="default"/>
+      </w:rPr>
+    </w:lvl>
+    <w:lvl w:ilvl="3" w:tplc="042A0001" w:tentative="1">
+      <w:start w:val="1"/>
+      <w:numFmt w:val="bullet"/>
+      <w:lvlText w:val=""/>
+      <w:lvlJc w:val="left"/>
+      <w:pPr>
+        <w:ind w:left="3456" w:hanging="360"/>
+      </w:pPr>
+      <w:rPr>
+        <w:rFonts w:ascii="Symbol" w:hAnsi="Symbol" w:hint="default"/>
+      </w:rPr>
+    </w:lvl>
+    <w:lvl w:ilvl="4" w:tplc="042A0003" w:tentative="1">
+      <w:start w:val="1"/>
+      <w:numFmt w:val="bullet"/>
+      <w:lvlText w:val="o"/>
+      <w:lvlJc w:val="left"/>
+      <w:pPr>
+        <w:ind w:left="4176" w:hanging="360"/>
+      </w:pPr>
+      <w:rPr>
+        <w:rFonts w:ascii="Courier New" w:hAnsi="Courier New" w:cs="Courier New" w:hint="default"/>
+      </w:rPr>
+    </w:lvl>
+    <w:lvl w:ilvl="5" w:tplc="042A0005" w:tentative="1">
+      <w:start w:val="1"/>
+      <w:numFmt w:val="bullet"/>
+      <w:lvlText w:val=""/>
+      <w:lvlJc w:val="left"/>
+      <w:pPr>
+        <w:ind w:left="4896" w:hanging="360"/>
+      </w:pPr>
+      <w:rPr>
+        <w:rFonts w:ascii="Wingdings" w:hAnsi="Wingdings" w:hint="default"/>
+      </w:rPr>
+    </w:lvl>
+    <w:lvl w:ilvl="6" w:tplc="042A0001" w:tentative="1">
+      <w:start w:val="1"/>
+      <w:numFmt w:val="bullet"/>
+      <w:lvlText w:val=""/>
+      <w:lvlJc w:val="left"/>
+      <w:pPr>
+        <w:ind w:left="5616" w:hanging="360"/>
+      </w:pPr>
+      <w:rPr>
+        <w:rFonts w:ascii="Symbol" w:hAnsi="Symbol" w:hint="default"/>
+      </w:rPr>
+    </w:lvl>
+    <w:lvl w:ilvl="7" w:tplc="042A0003" w:tentative="1">
+      <w:start w:val="1"/>
+      <w:numFmt w:val="bullet"/>
+      <w:lvlText w:val="o"/>
+      <w:lvlJc w:val="left"/>
+      <w:pPr>
+        <w:ind w:left="6336" w:hanging="360"/>
+      </w:pPr>
+      <w:rPr>
+        <w:rFonts w:ascii="Courier New" w:hAnsi="Courier New" w:cs="Courier New" w:hint="default"/>
+      </w:rPr>
+    </w:lvl>
+    <w:lvl w:ilvl="8" w:tplc="042A0005" w:tentative="1">
+      <w:start w:val="1"/>
+      <w:numFmt w:val="bullet"/>
+      <w:lvlText w:val=""/>
+      <w:lvlJc w:val="left"/>
+      <w:pPr>
+        <w:ind w:left="7056" w:hanging="360"/>
+      </w:pPr>
+      <w:rPr>
+        <w:rFonts w:ascii="Wingdings" w:hAnsi="Wingdings" w:hint="default"/>
+      </w:rPr>
+    </w:lvl>
+  </w:abstractNum>
+  <w:abstractNum w:abstractNumId="7" w15:restartNumberingAfterBreak="0">
     <w:nsid w:val="0D5223FB"/>
     <w:multiLevelType w:val="multilevel"/>
     <w:tmpl w:val="0D5223FB"/>
@@ -6536,7 +8525,7 @@
       </w:pPr>
     </w:lvl>
   </w:abstractNum>
-  <w:abstractNum w:abstractNumId="6" w15:restartNumberingAfterBreak="0">
+  <w:abstractNum w:abstractNumId="8" w15:restartNumberingAfterBreak="0">
     <w:nsid w:val="0D842C84"/>
     <w:multiLevelType w:val="multilevel"/>
     <w:tmpl w:val="0D842C84"/>
@@ -6622,7 +8611,7 @@
       </w:pPr>
     </w:lvl>
   </w:abstractNum>
-  <w:abstractNum w:abstractNumId="7" w15:restartNumberingAfterBreak="0">
+  <w:abstractNum w:abstractNumId="9" w15:restartNumberingAfterBreak="0">
     <w:nsid w:val="0E3B1B35"/>
     <w:multiLevelType w:val="multilevel"/>
     <w:tmpl w:val="0E3B1B35"/>
@@ -6735,7 +8724,7 @@
       </w:rPr>
     </w:lvl>
   </w:abstractNum>
-  <w:abstractNum w:abstractNumId="8" w15:restartNumberingAfterBreak="0">
+  <w:abstractNum w:abstractNumId="10" w15:restartNumberingAfterBreak="0">
     <w:nsid w:val="0F2E7E4D"/>
     <w:multiLevelType w:val="multilevel"/>
     <w:tmpl w:val="0F2E7E4D"/>
@@ -6848,7 +8837,7 @@
       </w:rPr>
     </w:lvl>
   </w:abstractNum>
-  <w:abstractNum w:abstractNumId="9" w15:restartNumberingAfterBreak="0">
+  <w:abstractNum w:abstractNumId="11" w15:restartNumberingAfterBreak="0">
     <w:nsid w:val="1226733A"/>
     <w:multiLevelType w:val="multilevel"/>
     <w:tmpl w:val="1226733A"/>
@@ -6961,7 +8950,120 @@
       </w:rPr>
     </w:lvl>
   </w:abstractNum>
-  <w:abstractNum w:abstractNumId="10" w15:restartNumberingAfterBreak="0">
+  <w:abstractNum w:abstractNumId="12" w15:restartNumberingAfterBreak="0">
+    <w:nsid w:val="129C12A7"/>
+    <w:multiLevelType w:val="hybridMultilevel"/>
+    <w:tmpl w:val="6D7E0CB8"/>
+    <w:lvl w:ilvl="0" w:tplc="042A0001">
+      <w:start w:val="1"/>
+      <w:numFmt w:val="bullet"/>
+      <w:lvlText w:val=""/>
+      <w:lvlJc w:val="left"/>
+      <w:pPr>
+        <w:ind w:left="1296" w:hanging="360"/>
+      </w:pPr>
+      <w:rPr>
+        <w:rFonts w:ascii="Symbol" w:hAnsi="Symbol" w:hint="default"/>
+      </w:rPr>
+    </w:lvl>
+    <w:lvl w:ilvl="1" w:tplc="042A0003" w:tentative="1">
+      <w:start w:val="1"/>
+      <w:numFmt w:val="bullet"/>
+      <w:lvlText w:val="o"/>
+      <w:lvlJc w:val="left"/>
+      <w:pPr>
+        <w:ind w:left="2016" w:hanging="360"/>
+      </w:pPr>
+      <w:rPr>
+        <w:rFonts w:ascii="Courier New" w:hAnsi="Courier New" w:cs="Courier New" w:hint="default"/>
+      </w:rPr>
+    </w:lvl>
+    <w:lvl w:ilvl="2" w:tplc="042A0005" w:tentative="1">
+      <w:start w:val="1"/>
+      <w:numFmt w:val="bullet"/>
+      <w:lvlText w:val=""/>
+      <w:lvlJc w:val="left"/>
+      <w:pPr>
+        <w:ind w:left="2736" w:hanging="360"/>
+      </w:pPr>
+      <w:rPr>
+        <w:rFonts w:ascii="Wingdings" w:hAnsi="Wingdings" w:hint="default"/>
+      </w:rPr>
+    </w:lvl>
+    <w:lvl w:ilvl="3" w:tplc="042A0001" w:tentative="1">
+      <w:start w:val="1"/>
+      <w:numFmt w:val="bullet"/>
+      <w:lvlText w:val=""/>
+      <w:lvlJc w:val="left"/>
+      <w:pPr>
+        <w:ind w:left="3456" w:hanging="360"/>
+      </w:pPr>
+      <w:rPr>
+        <w:rFonts w:ascii="Symbol" w:hAnsi="Symbol" w:hint="default"/>
+      </w:rPr>
+    </w:lvl>
+    <w:lvl w:ilvl="4" w:tplc="042A0003" w:tentative="1">
+      <w:start w:val="1"/>
+      <w:numFmt w:val="bullet"/>
+      <w:lvlText w:val="o"/>
+      <w:lvlJc w:val="left"/>
+      <w:pPr>
+        <w:ind w:left="4176" w:hanging="360"/>
+      </w:pPr>
+      <w:rPr>
+        <w:rFonts w:ascii="Courier New" w:hAnsi="Courier New" w:cs="Courier New" w:hint="default"/>
+      </w:rPr>
+    </w:lvl>
+    <w:lvl w:ilvl="5" w:tplc="042A0005" w:tentative="1">
+      <w:start w:val="1"/>
+      <w:numFmt w:val="bullet"/>
+      <w:lvlText w:val=""/>
+      <w:lvlJc w:val="left"/>
+      <w:pPr>
+        <w:ind w:left="4896" w:hanging="360"/>
+      </w:pPr>
+      <w:rPr>
+        <w:rFonts w:ascii="Wingdings" w:hAnsi="Wingdings" w:hint="default"/>
+      </w:rPr>
+    </w:lvl>
+    <w:lvl w:ilvl="6" w:tplc="042A0001" w:tentative="1">
+      <w:start w:val="1"/>
+      <w:numFmt w:val="bullet"/>
+      <w:lvlText w:val=""/>
+      <w:lvlJc w:val="left"/>
+      <w:pPr>
+        <w:ind w:left="5616" w:hanging="360"/>
+      </w:pPr>
+      <w:rPr>
+        <w:rFonts w:ascii="Symbol" w:hAnsi="Symbol" w:hint="default"/>
+      </w:rPr>
+    </w:lvl>
+    <w:lvl w:ilvl="7" w:tplc="042A0003" w:tentative="1">
+      <w:start w:val="1"/>
+      <w:numFmt w:val="bullet"/>
+      <w:lvlText w:val="o"/>
+      <w:lvlJc w:val="left"/>
+      <w:pPr>
+        <w:ind w:left="6336" w:hanging="360"/>
+      </w:pPr>
+      <w:rPr>
+        <w:rFonts w:ascii="Courier New" w:hAnsi="Courier New" w:cs="Courier New" w:hint="default"/>
+      </w:rPr>
+    </w:lvl>
+    <w:lvl w:ilvl="8" w:tplc="042A0005" w:tentative="1">
+      <w:start w:val="1"/>
+      <w:numFmt w:val="bullet"/>
+      <w:lvlText w:val=""/>
+      <w:lvlJc w:val="left"/>
+      <w:pPr>
+        <w:ind w:left="7056" w:hanging="360"/>
+      </w:pPr>
+      <w:rPr>
+        <w:rFonts w:ascii="Wingdings" w:hAnsi="Wingdings" w:hint="default"/>
+      </w:rPr>
+    </w:lvl>
+  </w:abstractNum>
+  <w:abstractNum w:abstractNumId="13" w15:restartNumberingAfterBreak="0">
     <w:nsid w:val="12B26E1D"/>
     <w:multiLevelType w:val="multilevel"/>
     <w:tmpl w:val="12B26E1D"/>
@@ -7074,7 +9176,120 @@
       </w:rPr>
     </w:lvl>
   </w:abstractNum>
-  <w:abstractNum w:abstractNumId="11" w15:restartNumberingAfterBreak="0">
+  <w:abstractNum w:abstractNumId="14" w15:restartNumberingAfterBreak="0">
+    <w:nsid w:val="14A52855"/>
+    <w:multiLevelType w:val="hybridMultilevel"/>
+    <w:tmpl w:val="A7BA2FE8"/>
+    <w:lvl w:ilvl="0" w:tplc="042A0001">
+      <w:start w:val="1"/>
+      <w:numFmt w:val="bullet"/>
+      <w:lvlText w:val=""/>
+      <w:lvlJc w:val="left"/>
+      <w:pPr>
+        <w:ind w:left="1296" w:hanging="360"/>
+      </w:pPr>
+      <w:rPr>
+        <w:rFonts w:ascii="Symbol" w:hAnsi="Symbol" w:hint="default"/>
+      </w:rPr>
+    </w:lvl>
+    <w:lvl w:ilvl="1" w:tplc="042A0003" w:tentative="1">
+      <w:start w:val="1"/>
+      <w:numFmt w:val="bullet"/>
+      <w:lvlText w:val="o"/>
+      <w:lvlJc w:val="left"/>
+      <w:pPr>
+        <w:ind w:left="2016" w:hanging="360"/>
+      </w:pPr>
+      <w:rPr>
+        <w:rFonts w:ascii="Courier New" w:hAnsi="Courier New" w:cs="Courier New" w:hint="default"/>
+      </w:rPr>
+    </w:lvl>
+    <w:lvl w:ilvl="2" w:tplc="042A0005" w:tentative="1">
+      <w:start w:val="1"/>
+      <w:numFmt w:val="bullet"/>
+      <w:lvlText w:val=""/>
+      <w:lvlJc w:val="left"/>
+      <w:pPr>
+        <w:ind w:left="2736" w:hanging="360"/>
+      </w:pPr>
+      <w:rPr>
+        <w:rFonts w:ascii="Wingdings" w:hAnsi="Wingdings" w:hint="default"/>
+      </w:rPr>
+    </w:lvl>
+    <w:lvl w:ilvl="3" w:tplc="042A0001" w:tentative="1">
+      <w:start w:val="1"/>
+      <w:numFmt w:val="bullet"/>
+      <w:lvlText w:val=""/>
+      <w:lvlJc w:val="left"/>
+      <w:pPr>
+        <w:ind w:left="3456" w:hanging="360"/>
+      </w:pPr>
+      <w:rPr>
+        <w:rFonts w:ascii="Symbol" w:hAnsi="Symbol" w:hint="default"/>
+      </w:rPr>
+    </w:lvl>
+    <w:lvl w:ilvl="4" w:tplc="042A0003" w:tentative="1">
+      <w:start w:val="1"/>
+      <w:numFmt w:val="bullet"/>
+      <w:lvlText w:val="o"/>
+      <w:lvlJc w:val="left"/>
+      <w:pPr>
+        <w:ind w:left="4176" w:hanging="360"/>
+      </w:pPr>
+      <w:rPr>
+        <w:rFonts w:ascii="Courier New" w:hAnsi="Courier New" w:cs="Courier New" w:hint="default"/>
+      </w:rPr>
+    </w:lvl>
+    <w:lvl w:ilvl="5" w:tplc="042A0005" w:tentative="1">
+      <w:start w:val="1"/>
+      <w:numFmt w:val="bullet"/>
+      <w:lvlText w:val=""/>
+      <w:lvlJc w:val="left"/>
+      <w:pPr>
+        <w:ind w:left="4896" w:hanging="360"/>
+      </w:pPr>
+      <w:rPr>
+        <w:rFonts w:ascii="Wingdings" w:hAnsi="Wingdings" w:hint="default"/>
+      </w:rPr>
+    </w:lvl>
+    <w:lvl w:ilvl="6" w:tplc="042A0001" w:tentative="1">
+      <w:start w:val="1"/>
+      <w:numFmt w:val="bullet"/>
+      <w:lvlText w:val=""/>
+      <w:lvlJc w:val="left"/>
+      <w:pPr>
+        <w:ind w:left="5616" w:hanging="360"/>
+      </w:pPr>
+      <w:rPr>
+        <w:rFonts w:ascii="Symbol" w:hAnsi="Symbol" w:hint="default"/>
+      </w:rPr>
+    </w:lvl>
+    <w:lvl w:ilvl="7" w:tplc="042A0003" w:tentative="1">
+      <w:start w:val="1"/>
+      <w:numFmt w:val="bullet"/>
+      <w:lvlText w:val="o"/>
+      <w:lvlJc w:val="left"/>
+      <w:pPr>
+        <w:ind w:left="6336" w:hanging="360"/>
+      </w:pPr>
+      <w:rPr>
+        <w:rFonts w:ascii="Courier New" w:hAnsi="Courier New" w:cs="Courier New" w:hint="default"/>
+      </w:rPr>
+    </w:lvl>
+    <w:lvl w:ilvl="8" w:tplc="042A0005" w:tentative="1">
+      <w:start w:val="1"/>
+      <w:numFmt w:val="bullet"/>
+      <w:lvlText w:val=""/>
+      <w:lvlJc w:val="left"/>
+      <w:pPr>
+        <w:ind w:left="7056" w:hanging="360"/>
+      </w:pPr>
+      <w:rPr>
+        <w:rFonts w:ascii="Wingdings" w:hAnsi="Wingdings" w:hint="default"/>
+      </w:rPr>
+    </w:lvl>
+  </w:abstractNum>
+  <w:abstractNum w:abstractNumId="15" w15:restartNumberingAfterBreak="0">
     <w:nsid w:val="1545320D"/>
     <w:multiLevelType w:val="multilevel"/>
     <w:tmpl w:val="1545320D"/>
@@ -7164,7 +9379,7 @@
       </w:pPr>
     </w:lvl>
   </w:abstractNum>
-  <w:abstractNum w:abstractNumId="12" w15:restartNumberingAfterBreak="0">
+  <w:abstractNum w:abstractNumId="16" w15:restartNumberingAfterBreak="0">
     <w:nsid w:val="15632077"/>
     <w:multiLevelType w:val="multilevel"/>
     <w:tmpl w:val="15632077"/>
@@ -7277,7 +9492,120 @@
       </w:rPr>
     </w:lvl>
   </w:abstractNum>
-  <w:abstractNum w:abstractNumId="13" w15:restartNumberingAfterBreak="0">
+  <w:abstractNum w:abstractNumId="17" w15:restartNumberingAfterBreak="0">
+    <w:nsid w:val="17D44A60"/>
+    <w:multiLevelType w:val="hybridMultilevel"/>
+    <w:tmpl w:val="1CB492FC"/>
+    <w:lvl w:ilvl="0" w:tplc="042A0001">
+      <w:start w:val="1"/>
+      <w:numFmt w:val="bullet"/>
+      <w:lvlText w:val=""/>
+      <w:lvlJc w:val="left"/>
+      <w:pPr>
+        <w:ind w:left="1296" w:hanging="360"/>
+      </w:pPr>
+      <w:rPr>
+        <w:rFonts w:ascii="Symbol" w:hAnsi="Symbol" w:hint="default"/>
+      </w:rPr>
+    </w:lvl>
+    <w:lvl w:ilvl="1" w:tplc="042A0003" w:tentative="1">
+      <w:start w:val="1"/>
+      <w:numFmt w:val="bullet"/>
+      <w:lvlText w:val="o"/>
+      <w:lvlJc w:val="left"/>
+      <w:pPr>
+        <w:ind w:left="2016" w:hanging="360"/>
+      </w:pPr>
+      <w:rPr>
+        <w:rFonts w:ascii="Courier New" w:hAnsi="Courier New" w:cs="Courier New" w:hint="default"/>
+      </w:rPr>
+    </w:lvl>
+    <w:lvl w:ilvl="2" w:tplc="042A0005" w:tentative="1">
+      <w:start w:val="1"/>
+      <w:numFmt w:val="bullet"/>
+      <w:lvlText w:val=""/>
+      <w:lvlJc w:val="left"/>
+      <w:pPr>
+        <w:ind w:left="2736" w:hanging="360"/>
+      </w:pPr>
+      <w:rPr>
+        <w:rFonts w:ascii="Wingdings" w:hAnsi="Wingdings" w:hint="default"/>
+      </w:rPr>
+    </w:lvl>
+    <w:lvl w:ilvl="3" w:tplc="042A0001" w:tentative="1">
+      <w:start w:val="1"/>
+      <w:numFmt w:val="bullet"/>
+      <w:lvlText w:val=""/>
+      <w:lvlJc w:val="left"/>
+      <w:pPr>
+        <w:ind w:left="3456" w:hanging="360"/>
+      </w:pPr>
+      <w:rPr>
+        <w:rFonts w:ascii="Symbol" w:hAnsi="Symbol" w:hint="default"/>
+      </w:rPr>
+    </w:lvl>
+    <w:lvl w:ilvl="4" w:tplc="042A0003" w:tentative="1">
+      <w:start w:val="1"/>
+      <w:numFmt w:val="bullet"/>
+      <w:lvlText w:val="o"/>
+      <w:lvlJc w:val="left"/>
+      <w:pPr>
+        <w:ind w:left="4176" w:hanging="360"/>
+      </w:pPr>
+      <w:rPr>
+        <w:rFonts w:ascii="Courier New" w:hAnsi="Courier New" w:cs="Courier New" w:hint="default"/>
+      </w:rPr>
+    </w:lvl>
+    <w:lvl w:ilvl="5" w:tplc="042A0005" w:tentative="1">
+      <w:start w:val="1"/>
+      <w:numFmt w:val="bullet"/>
+      <w:lvlText w:val=""/>
+      <w:lvlJc w:val="left"/>
+      <w:pPr>
+        <w:ind w:left="4896" w:hanging="360"/>
+      </w:pPr>
+      <w:rPr>
+        <w:rFonts w:ascii="Wingdings" w:hAnsi="Wingdings" w:hint="default"/>
+      </w:rPr>
+    </w:lvl>
+    <w:lvl w:ilvl="6" w:tplc="042A0001" w:tentative="1">
+      <w:start w:val="1"/>
+      <w:numFmt w:val="bullet"/>
+      <w:lvlText w:val=""/>
+      <w:lvlJc w:val="left"/>
+      <w:pPr>
+        <w:ind w:left="5616" w:hanging="360"/>
+      </w:pPr>
+      <w:rPr>
+        <w:rFonts w:ascii="Symbol" w:hAnsi="Symbol" w:hint="default"/>
+      </w:rPr>
+    </w:lvl>
+    <w:lvl w:ilvl="7" w:tplc="042A0003" w:tentative="1">
+      <w:start w:val="1"/>
+      <w:numFmt w:val="bullet"/>
+      <w:lvlText w:val="o"/>
+      <w:lvlJc w:val="left"/>
+      <w:pPr>
+        <w:ind w:left="6336" w:hanging="360"/>
+      </w:pPr>
+      <w:rPr>
+        <w:rFonts w:ascii="Courier New" w:hAnsi="Courier New" w:cs="Courier New" w:hint="default"/>
+      </w:rPr>
+    </w:lvl>
+    <w:lvl w:ilvl="8" w:tplc="042A0005" w:tentative="1">
+      <w:start w:val="1"/>
+      <w:numFmt w:val="bullet"/>
+      <w:lvlText w:val=""/>
+      <w:lvlJc w:val="left"/>
+      <w:pPr>
+        <w:ind w:left="7056" w:hanging="360"/>
+      </w:pPr>
+      <w:rPr>
+        <w:rFonts w:ascii="Wingdings" w:hAnsi="Wingdings" w:hint="default"/>
+      </w:rPr>
+    </w:lvl>
+  </w:abstractNum>
+  <w:abstractNum w:abstractNumId="18" w15:restartNumberingAfterBreak="0">
     <w:nsid w:val="17F254C2"/>
     <w:multiLevelType w:val="multilevel"/>
     <w:tmpl w:val="17F254C2"/>
@@ -7390,7 +9718,7 @@
       </w:rPr>
     </w:lvl>
   </w:abstractNum>
-  <w:abstractNum w:abstractNumId="14" w15:restartNumberingAfterBreak="0">
+  <w:abstractNum w:abstractNumId="19" w15:restartNumberingAfterBreak="0">
     <w:nsid w:val="181B6EA4"/>
     <w:multiLevelType w:val="multilevel"/>
     <w:tmpl w:val="181B6EA4"/>
@@ -7503,7 +9831,7 @@
       </w:rPr>
     </w:lvl>
   </w:abstractNum>
-  <w:abstractNum w:abstractNumId="15" w15:restartNumberingAfterBreak="0">
+  <w:abstractNum w:abstractNumId="20" w15:restartNumberingAfterBreak="0">
     <w:nsid w:val="193B2974"/>
     <w:multiLevelType w:val="multilevel"/>
     <w:tmpl w:val="193B2974"/>
@@ -7616,7 +9944,7 @@
       </w:rPr>
     </w:lvl>
   </w:abstractNum>
-  <w:abstractNum w:abstractNumId="16" w15:restartNumberingAfterBreak="0">
+  <w:abstractNum w:abstractNumId="21" w15:restartNumberingAfterBreak="0">
     <w:nsid w:val="1BFA7D7D"/>
     <w:multiLevelType w:val="multilevel"/>
     <w:tmpl w:val="B8F8B64E"/>
@@ -7731,7 +10059,7 @@
       </w:rPr>
     </w:lvl>
   </w:abstractNum>
-  <w:abstractNum w:abstractNumId="17" w15:restartNumberingAfterBreak="0">
+  <w:abstractNum w:abstractNumId="22" w15:restartNumberingAfterBreak="0">
     <w:nsid w:val="1D47516E"/>
     <w:multiLevelType w:val="multilevel"/>
     <w:tmpl w:val="1D47516E"/>
@@ -7844,7 +10172,7 @@
       </w:rPr>
     </w:lvl>
   </w:abstractNum>
-  <w:abstractNum w:abstractNumId="18" w15:restartNumberingAfterBreak="0">
+  <w:abstractNum w:abstractNumId="23" w15:restartNumberingAfterBreak="0">
     <w:nsid w:val="1EB77BAF"/>
     <w:multiLevelType w:val="multilevel"/>
     <w:tmpl w:val="1EB77BAF"/>
@@ -7930,7 +10258,120 @@
       </w:pPr>
     </w:lvl>
   </w:abstractNum>
-  <w:abstractNum w:abstractNumId="19" w15:restartNumberingAfterBreak="0">
+  <w:abstractNum w:abstractNumId="24" w15:restartNumberingAfterBreak="0">
+    <w:nsid w:val="1F000D56"/>
+    <w:multiLevelType w:val="hybridMultilevel"/>
+    <w:tmpl w:val="B0068672"/>
+    <w:lvl w:ilvl="0" w:tplc="042A0001">
+      <w:start w:val="1"/>
+      <w:numFmt w:val="bullet"/>
+      <w:lvlText w:val=""/>
+      <w:lvlJc w:val="left"/>
+      <w:pPr>
+        <w:ind w:left="1296" w:hanging="360"/>
+      </w:pPr>
+      <w:rPr>
+        <w:rFonts w:ascii="Symbol" w:hAnsi="Symbol" w:hint="default"/>
+      </w:rPr>
+    </w:lvl>
+    <w:lvl w:ilvl="1" w:tplc="042A0003" w:tentative="1">
+      <w:start w:val="1"/>
+      <w:numFmt w:val="bullet"/>
+      <w:lvlText w:val="o"/>
+      <w:lvlJc w:val="left"/>
+      <w:pPr>
+        <w:ind w:left="2016" w:hanging="360"/>
+      </w:pPr>
+      <w:rPr>
+        <w:rFonts w:ascii="Courier New" w:hAnsi="Courier New" w:cs="Courier New" w:hint="default"/>
+      </w:rPr>
+    </w:lvl>
+    <w:lvl w:ilvl="2" w:tplc="042A0005" w:tentative="1">
+      <w:start w:val="1"/>
+      <w:numFmt w:val="bullet"/>
+      <w:lvlText w:val=""/>
+      <w:lvlJc w:val="left"/>
+      <w:pPr>
+        <w:ind w:left="2736" w:hanging="360"/>
+      </w:pPr>
+      <w:rPr>
+        <w:rFonts w:ascii="Wingdings" w:hAnsi="Wingdings" w:hint="default"/>
+      </w:rPr>
+    </w:lvl>
+    <w:lvl w:ilvl="3" w:tplc="042A0001" w:tentative="1">
+      <w:start w:val="1"/>
+      <w:numFmt w:val="bullet"/>
+      <w:lvlText w:val=""/>
+      <w:lvlJc w:val="left"/>
+      <w:pPr>
+        <w:ind w:left="3456" w:hanging="360"/>
+      </w:pPr>
+      <w:rPr>
+        <w:rFonts w:ascii="Symbol" w:hAnsi="Symbol" w:hint="default"/>
+      </w:rPr>
+    </w:lvl>
+    <w:lvl w:ilvl="4" w:tplc="042A0003" w:tentative="1">
+      <w:start w:val="1"/>
+      <w:numFmt w:val="bullet"/>
+      <w:lvlText w:val="o"/>
+      <w:lvlJc w:val="left"/>
+      <w:pPr>
+        <w:ind w:left="4176" w:hanging="360"/>
+      </w:pPr>
+      <w:rPr>
+        <w:rFonts w:ascii="Courier New" w:hAnsi="Courier New" w:cs="Courier New" w:hint="default"/>
+      </w:rPr>
+    </w:lvl>
+    <w:lvl w:ilvl="5" w:tplc="042A0005" w:tentative="1">
+      <w:start w:val="1"/>
+      <w:numFmt w:val="bullet"/>
+      <w:lvlText w:val=""/>
+      <w:lvlJc w:val="left"/>
+      <w:pPr>
+        <w:ind w:left="4896" w:hanging="360"/>
+      </w:pPr>
+      <w:rPr>
+        <w:rFonts w:ascii="Wingdings" w:hAnsi="Wingdings" w:hint="default"/>
+      </w:rPr>
+    </w:lvl>
+    <w:lvl w:ilvl="6" w:tplc="042A0001" w:tentative="1">
+      <w:start w:val="1"/>
+      <w:numFmt w:val="bullet"/>
+      <w:lvlText w:val=""/>
+      <w:lvlJc w:val="left"/>
+      <w:pPr>
+        <w:ind w:left="5616" w:hanging="360"/>
+      </w:pPr>
+      <w:rPr>
+        <w:rFonts w:ascii="Symbol" w:hAnsi="Symbol" w:hint="default"/>
+      </w:rPr>
+    </w:lvl>
+    <w:lvl w:ilvl="7" w:tplc="042A0003" w:tentative="1">
+      <w:start w:val="1"/>
+      <w:numFmt w:val="bullet"/>
+      <w:lvlText w:val="o"/>
+      <w:lvlJc w:val="left"/>
+      <w:pPr>
+        <w:ind w:left="6336" w:hanging="360"/>
+      </w:pPr>
+      <w:rPr>
+        <w:rFonts w:ascii="Courier New" w:hAnsi="Courier New" w:cs="Courier New" w:hint="default"/>
+      </w:rPr>
+    </w:lvl>
+    <w:lvl w:ilvl="8" w:tplc="042A0005" w:tentative="1">
+      <w:start w:val="1"/>
+      <w:numFmt w:val="bullet"/>
+      <w:lvlText w:val=""/>
+      <w:lvlJc w:val="left"/>
+      <w:pPr>
+        <w:ind w:left="7056" w:hanging="360"/>
+      </w:pPr>
+      <w:rPr>
+        <w:rFonts w:ascii="Wingdings" w:hAnsi="Wingdings" w:hint="default"/>
+      </w:rPr>
+    </w:lvl>
+  </w:abstractNum>
+  <w:abstractNum w:abstractNumId="25" w15:restartNumberingAfterBreak="0">
     <w:nsid w:val="20965DA4"/>
     <w:multiLevelType w:val="multilevel"/>
     <w:tmpl w:val="20965DA4"/>
@@ -8044,7 +10485,7 @@
       </w:rPr>
     </w:lvl>
   </w:abstractNum>
-  <w:abstractNum w:abstractNumId="20" w15:restartNumberingAfterBreak="0">
+  <w:abstractNum w:abstractNumId="26" w15:restartNumberingAfterBreak="0">
     <w:nsid w:val="20E36B04"/>
     <w:multiLevelType w:val="multilevel"/>
     <w:tmpl w:val="20E36B04"/>
@@ -8157,7 +10598,120 @@
       </w:rPr>
     </w:lvl>
   </w:abstractNum>
-  <w:abstractNum w:abstractNumId="21" w15:restartNumberingAfterBreak="0">
+  <w:abstractNum w:abstractNumId="27" w15:restartNumberingAfterBreak="0">
+    <w:nsid w:val="21E3376B"/>
+    <w:multiLevelType w:val="hybridMultilevel"/>
+    <w:tmpl w:val="8A206454"/>
+    <w:lvl w:ilvl="0" w:tplc="042A0001">
+      <w:start w:val="1"/>
+      <w:numFmt w:val="bullet"/>
+      <w:lvlText w:val=""/>
+      <w:lvlJc w:val="left"/>
+      <w:pPr>
+        <w:ind w:left="1296" w:hanging="360"/>
+      </w:pPr>
+      <w:rPr>
+        <w:rFonts w:ascii="Symbol" w:hAnsi="Symbol" w:hint="default"/>
+      </w:rPr>
+    </w:lvl>
+    <w:lvl w:ilvl="1" w:tplc="042A0003" w:tentative="1">
+      <w:start w:val="1"/>
+      <w:numFmt w:val="bullet"/>
+      <w:lvlText w:val="o"/>
+      <w:lvlJc w:val="left"/>
+      <w:pPr>
+        <w:ind w:left="2016" w:hanging="360"/>
+      </w:pPr>
+      <w:rPr>
+        <w:rFonts w:ascii="Courier New" w:hAnsi="Courier New" w:cs="Courier New" w:hint="default"/>
+      </w:rPr>
+    </w:lvl>
+    <w:lvl w:ilvl="2" w:tplc="042A0005" w:tentative="1">
+      <w:start w:val="1"/>
+      <w:numFmt w:val="bullet"/>
+      <w:lvlText w:val=""/>
+      <w:lvlJc w:val="left"/>
+      <w:pPr>
+        <w:ind w:left="2736" w:hanging="360"/>
+      </w:pPr>
+      <w:rPr>
+        <w:rFonts w:ascii="Wingdings" w:hAnsi="Wingdings" w:hint="default"/>
+      </w:rPr>
+    </w:lvl>
+    <w:lvl w:ilvl="3" w:tplc="042A0001" w:tentative="1">
+      <w:start w:val="1"/>
+      <w:numFmt w:val="bullet"/>
+      <w:lvlText w:val=""/>
+      <w:lvlJc w:val="left"/>
+      <w:pPr>
+        <w:ind w:left="3456" w:hanging="360"/>
+      </w:pPr>
+      <w:rPr>
+        <w:rFonts w:ascii="Symbol" w:hAnsi="Symbol" w:hint="default"/>
+      </w:rPr>
+    </w:lvl>
+    <w:lvl w:ilvl="4" w:tplc="042A0003" w:tentative="1">
+      <w:start w:val="1"/>
+      <w:numFmt w:val="bullet"/>
+      <w:lvlText w:val="o"/>
+      <w:lvlJc w:val="left"/>
+      <w:pPr>
+        <w:ind w:left="4176" w:hanging="360"/>
+      </w:pPr>
+      <w:rPr>
+        <w:rFonts w:ascii="Courier New" w:hAnsi="Courier New" w:cs="Courier New" w:hint="default"/>
+      </w:rPr>
+    </w:lvl>
+    <w:lvl w:ilvl="5" w:tplc="042A0005" w:tentative="1">
+      <w:start w:val="1"/>
+      <w:numFmt w:val="bullet"/>
+      <w:lvlText w:val=""/>
+      <w:lvlJc w:val="left"/>
+      <w:pPr>
+        <w:ind w:left="4896" w:hanging="360"/>
+      </w:pPr>
+      <w:rPr>
+        <w:rFonts w:ascii="Wingdings" w:hAnsi="Wingdings" w:hint="default"/>
+      </w:rPr>
+    </w:lvl>
+    <w:lvl w:ilvl="6" w:tplc="042A0001" w:tentative="1">
+      <w:start w:val="1"/>
+      <w:numFmt w:val="bullet"/>
+      <w:lvlText w:val=""/>
+      <w:lvlJc w:val="left"/>
+      <w:pPr>
+        <w:ind w:left="5616" w:hanging="360"/>
+      </w:pPr>
+      <w:rPr>
+        <w:rFonts w:ascii="Symbol" w:hAnsi="Symbol" w:hint="default"/>
+      </w:rPr>
+    </w:lvl>
+    <w:lvl w:ilvl="7" w:tplc="042A0003" w:tentative="1">
+      <w:start w:val="1"/>
+      <w:numFmt w:val="bullet"/>
+      <w:lvlText w:val="o"/>
+      <w:lvlJc w:val="left"/>
+      <w:pPr>
+        <w:ind w:left="6336" w:hanging="360"/>
+      </w:pPr>
+      <w:rPr>
+        <w:rFonts w:ascii="Courier New" w:hAnsi="Courier New" w:cs="Courier New" w:hint="default"/>
+      </w:rPr>
+    </w:lvl>
+    <w:lvl w:ilvl="8" w:tplc="042A0005" w:tentative="1">
+      <w:start w:val="1"/>
+      <w:numFmt w:val="bullet"/>
+      <w:lvlText w:val=""/>
+      <w:lvlJc w:val="left"/>
+      <w:pPr>
+        <w:ind w:left="7056" w:hanging="360"/>
+      </w:pPr>
+      <w:rPr>
+        <w:rFonts w:ascii="Wingdings" w:hAnsi="Wingdings" w:hint="default"/>
+      </w:rPr>
+    </w:lvl>
+  </w:abstractNum>
+  <w:abstractNum w:abstractNumId="28" w15:restartNumberingAfterBreak="0">
     <w:nsid w:val="24CE285A"/>
     <w:multiLevelType w:val="multilevel"/>
     <w:tmpl w:val="24CE285A"/>
@@ -8270,7 +10824,7 @@
       </w:rPr>
     </w:lvl>
   </w:abstractNum>
-  <w:abstractNum w:abstractNumId="22" w15:restartNumberingAfterBreak="0">
+  <w:abstractNum w:abstractNumId="29" w15:restartNumberingAfterBreak="0">
     <w:nsid w:val="25282B4F"/>
     <w:multiLevelType w:val="multilevel"/>
     <w:tmpl w:val="25282B4F"/>
@@ -8356,7 +10910,7 @@
       </w:pPr>
     </w:lvl>
   </w:abstractNum>
-  <w:abstractNum w:abstractNumId="23" w15:restartNumberingAfterBreak="0">
+  <w:abstractNum w:abstractNumId="30" w15:restartNumberingAfterBreak="0">
     <w:nsid w:val="252D6F46"/>
     <w:multiLevelType w:val="multilevel"/>
     <w:tmpl w:val="252D6F46"/>
@@ -8442,7 +10996,7 @@
       </w:pPr>
     </w:lvl>
   </w:abstractNum>
-  <w:abstractNum w:abstractNumId="24" w15:restartNumberingAfterBreak="0">
+  <w:abstractNum w:abstractNumId="31" w15:restartNumberingAfterBreak="0">
     <w:nsid w:val="26511B88"/>
     <w:multiLevelType w:val="multilevel"/>
     <w:tmpl w:val="26511B88"/>
@@ -8528,7 +11082,7 @@
       </w:pPr>
     </w:lvl>
   </w:abstractNum>
-  <w:abstractNum w:abstractNumId="25" w15:restartNumberingAfterBreak="0">
+  <w:abstractNum w:abstractNumId="32" w15:restartNumberingAfterBreak="0">
     <w:nsid w:val="2955687C"/>
     <w:multiLevelType w:val="multilevel"/>
     <w:tmpl w:val="2955687C"/>
@@ -8617,7 +11171,7 @@
       </w:pPr>
     </w:lvl>
   </w:abstractNum>
-  <w:abstractNum w:abstractNumId="26" w15:restartNumberingAfterBreak="0">
+  <w:abstractNum w:abstractNumId="33" w15:restartNumberingAfterBreak="0">
     <w:nsid w:val="2ADC06F7"/>
     <w:multiLevelType w:val="multilevel"/>
     <w:tmpl w:val="2ADC06F7"/>
@@ -8730,7 +11284,7 @@
       </w:rPr>
     </w:lvl>
   </w:abstractNum>
-  <w:abstractNum w:abstractNumId="27" w15:restartNumberingAfterBreak="0">
+  <w:abstractNum w:abstractNumId="34" w15:restartNumberingAfterBreak="0">
     <w:nsid w:val="2C910224"/>
     <w:multiLevelType w:val="multilevel"/>
     <w:tmpl w:val="2C910224"/>
@@ -8843,7 +11397,7 @@
       </w:rPr>
     </w:lvl>
   </w:abstractNum>
-  <w:abstractNum w:abstractNumId="28" w15:restartNumberingAfterBreak="0">
+  <w:abstractNum w:abstractNumId="35" w15:restartNumberingAfterBreak="0">
     <w:nsid w:val="2E133DAE"/>
     <w:multiLevelType w:val="multilevel"/>
     <w:tmpl w:val="2E133DAE"/>
@@ -8956,7 +11510,7 @@
       </w:rPr>
     </w:lvl>
   </w:abstractNum>
-  <w:abstractNum w:abstractNumId="29" w15:restartNumberingAfterBreak="0">
+  <w:abstractNum w:abstractNumId="36" w15:restartNumberingAfterBreak="0">
     <w:nsid w:val="2EBD3927"/>
     <w:multiLevelType w:val="multilevel"/>
     <w:tmpl w:val="BF444004"/>
@@ -9076,7 +11630,7 @@
       </w:rPr>
     </w:lvl>
   </w:abstractNum>
-  <w:abstractNum w:abstractNumId="30" w15:restartNumberingAfterBreak="0">
+  <w:abstractNum w:abstractNumId="37" w15:restartNumberingAfterBreak="0">
     <w:nsid w:val="327E5156"/>
     <w:multiLevelType w:val="multilevel"/>
     <w:tmpl w:val="327E5156"/>
@@ -9165,7 +11719,7 @@
       </w:pPr>
     </w:lvl>
   </w:abstractNum>
-  <w:abstractNum w:abstractNumId="31" w15:restartNumberingAfterBreak="0">
+  <w:abstractNum w:abstractNumId="38" w15:restartNumberingAfterBreak="0">
     <w:nsid w:val="33853685"/>
     <w:multiLevelType w:val="multilevel"/>
     <w:tmpl w:val="83C457E8"/>
@@ -9278,7 +11832,7 @@
       </w:rPr>
     </w:lvl>
   </w:abstractNum>
-  <w:abstractNum w:abstractNumId="32" w15:restartNumberingAfterBreak="0">
+  <w:abstractNum w:abstractNumId="39" w15:restartNumberingAfterBreak="0">
     <w:nsid w:val="35287320"/>
     <w:multiLevelType w:val="multilevel"/>
     <w:tmpl w:val="35287320"/>
@@ -9364,7 +11918,7 @@
       </w:pPr>
     </w:lvl>
   </w:abstractNum>
-  <w:abstractNum w:abstractNumId="33" w15:restartNumberingAfterBreak="0">
+  <w:abstractNum w:abstractNumId="40" w15:restartNumberingAfterBreak="0">
     <w:nsid w:val="35D862C4"/>
     <w:multiLevelType w:val="multilevel"/>
     <w:tmpl w:val="B8F8B64E"/>
@@ -9479,7 +12033,7 @@
       </w:rPr>
     </w:lvl>
   </w:abstractNum>
-  <w:abstractNum w:abstractNumId="34" w15:restartNumberingAfterBreak="0">
+  <w:abstractNum w:abstractNumId="41" w15:restartNumberingAfterBreak="0">
     <w:nsid w:val="36121811"/>
     <w:multiLevelType w:val="multilevel"/>
     <w:tmpl w:val="36121811"/>
@@ -9592,7 +12146,120 @@
       </w:rPr>
     </w:lvl>
   </w:abstractNum>
-  <w:abstractNum w:abstractNumId="35" w15:restartNumberingAfterBreak="0">
+  <w:abstractNum w:abstractNumId="42" w15:restartNumberingAfterBreak="0">
+    <w:nsid w:val="37E50718"/>
+    <w:multiLevelType w:val="hybridMultilevel"/>
+    <w:tmpl w:val="96A6D9FE"/>
+    <w:lvl w:ilvl="0" w:tplc="042A0001">
+      <w:start w:val="1"/>
+      <w:numFmt w:val="bullet"/>
+      <w:lvlText w:val=""/>
+      <w:lvlJc w:val="left"/>
+      <w:pPr>
+        <w:ind w:left="1296" w:hanging="360"/>
+      </w:pPr>
+      <w:rPr>
+        <w:rFonts w:ascii="Symbol" w:hAnsi="Symbol" w:hint="default"/>
+      </w:rPr>
+    </w:lvl>
+    <w:lvl w:ilvl="1" w:tplc="042A0003" w:tentative="1">
+      <w:start w:val="1"/>
+      <w:numFmt w:val="bullet"/>
+      <w:lvlText w:val="o"/>
+      <w:lvlJc w:val="left"/>
+      <w:pPr>
+        <w:ind w:left="2016" w:hanging="360"/>
+      </w:pPr>
+      <w:rPr>
+        <w:rFonts w:ascii="Courier New" w:hAnsi="Courier New" w:cs="Courier New" w:hint="default"/>
+      </w:rPr>
+    </w:lvl>
+    <w:lvl w:ilvl="2" w:tplc="042A0005" w:tentative="1">
+      <w:start w:val="1"/>
+      <w:numFmt w:val="bullet"/>
+      <w:lvlText w:val=""/>
+      <w:lvlJc w:val="left"/>
+      <w:pPr>
+        <w:ind w:left="2736" w:hanging="360"/>
+      </w:pPr>
+      <w:rPr>
+        <w:rFonts w:ascii="Wingdings" w:hAnsi="Wingdings" w:hint="default"/>
+      </w:rPr>
+    </w:lvl>
+    <w:lvl w:ilvl="3" w:tplc="042A0001" w:tentative="1">
+      <w:start w:val="1"/>
+      <w:numFmt w:val="bullet"/>
+      <w:lvlText w:val=""/>
+      <w:lvlJc w:val="left"/>
+      <w:pPr>
+        <w:ind w:left="3456" w:hanging="360"/>
+      </w:pPr>
+      <w:rPr>
+        <w:rFonts w:ascii="Symbol" w:hAnsi="Symbol" w:hint="default"/>
+      </w:rPr>
+    </w:lvl>
+    <w:lvl w:ilvl="4" w:tplc="042A0003" w:tentative="1">
+      <w:start w:val="1"/>
+      <w:numFmt w:val="bullet"/>
+      <w:lvlText w:val="o"/>
+      <w:lvlJc w:val="left"/>
+      <w:pPr>
+        <w:ind w:left="4176" w:hanging="360"/>
+      </w:pPr>
+      <w:rPr>
+        <w:rFonts w:ascii="Courier New" w:hAnsi="Courier New" w:cs="Courier New" w:hint="default"/>
+      </w:rPr>
+    </w:lvl>
+    <w:lvl w:ilvl="5" w:tplc="042A0005" w:tentative="1">
+      <w:start w:val="1"/>
+      <w:numFmt w:val="bullet"/>
+      <w:lvlText w:val=""/>
+      <w:lvlJc w:val="left"/>
+      <w:pPr>
+        <w:ind w:left="4896" w:hanging="360"/>
+      </w:pPr>
+      <w:rPr>
+        <w:rFonts w:ascii="Wingdings" w:hAnsi="Wingdings" w:hint="default"/>
+      </w:rPr>
+    </w:lvl>
+    <w:lvl w:ilvl="6" w:tplc="042A0001" w:tentative="1">
+      <w:start w:val="1"/>
+      <w:numFmt w:val="bullet"/>
+      <w:lvlText w:val=""/>
+      <w:lvlJc w:val="left"/>
+      <w:pPr>
+        <w:ind w:left="5616" w:hanging="360"/>
+      </w:pPr>
+      <w:rPr>
+        <w:rFonts w:ascii="Symbol" w:hAnsi="Symbol" w:hint="default"/>
+      </w:rPr>
+    </w:lvl>
+    <w:lvl w:ilvl="7" w:tplc="042A0003" w:tentative="1">
+      <w:start w:val="1"/>
+      <w:numFmt w:val="bullet"/>
+      <w:lvlText w:val="o"/>
+      <w:lvlJc w:val="left"/>
+      <w:pPr>
+        <w:ind w:left="6336" w:hanging="360"/>
+      </w:pPr>
+      <w:rPr>
+        <w:rFonts w:ascii="Courier New" w:hAnsi="Courier New" w:cs="Courier New" w:hint="default"/>
+      </w:rPr>
+    </w:lvl>
+    <w:lvl w:ilvl="8" w:tplc="042A0005" w:tentative="1">
+      <w:start w:val="1"/>
+      <w:numFmt w:val="bullet"/>
+      <w:lvlText w:val=""/>
+      <w:lvlJc w:val="left"/>
+      <w:pPr>
+        <w:ind w:left="7056" w:hanging="360"/>
+      </w:pPr>
+      <w:rPr>
+        <w:rFonts w:ascii="Wingdings" w:hAnsi="Wingdings" w:hint="default"/>
+      </w:rPr>
+    </w:lvl>
+  </w:abstractNum>
+  <w:abstractNum w:abstractNumId="43" w15:restartNumberingAfterBreak="0">
     <w:nsid w:val="3A6A2439"/>
     <w:multiLevelType w:val="multilevel"/>
     <w:tmpl w:val="3A6A2439"/>
@@ -9678,7 +12345,7 @@
       </w:pPr>
     </w:lvl>
   </w:abstractNum>
-  <w:abstractNum w:abstractNumId="36" w15:restartNumberingAfterBreak="0">
+  <w:abstractNum w:abstractNumId="44" w15:restartNumberingAfterBreak="0">
     <w:nsid w:val="3C775FEA"/>
     <w:multiLevelType w:val="multilevel"/>
     <w:tmpl w:val="3C775FEA"/>
@@ -9791,7 +12458,7 @@
       </w:rPr>
     </w:lvl>
   </w:abstractNum>
-  <w:abstractNum w:abstractNumId="37" w15:restartNumberingAfterBreak="0">
+  <w:abstractNum w:abstractNumId="45" w15:restartNumberingAfterBreak="0">
     <w:nsid w:val="3F3C1F48"/>
     <w:multiLevelType w:val="multilevel"/>
     <w:tmpl w:val="3F3C1F48"/>
@@ -9877,7 +12544,7 @@
       </w:pPr>
     </w:lvl>
   </w:abstractNum>
-  <w:abstractNum w:abstractNumId="38" w15:restartNumberingAfterBreak="0">
+  <w:abstractNum w:abstractNumId="46" w15:restartNumberingAfterBreak="0">
     <w:nsid w:val="401228FB"/>
     <w:multiLevelType w:val="multilevel"/>
     <w:tmpl w:val="401228FB"/>
@@ -9963,7 +12630,7 @@
       </w:pPr>
     </w:lvl>
   </w:abstractNum>
-  <w:abstractNum w:abstractNumId="39" w15:restartNumberingAfterBreak="0">
+  <w:abstractNum w:abstractNumId="47" w15:restartNumberingAfterBreak="0">
     <w:nsid w:val="40EB28B1"/>
     <w:multiLevelType w:val="multilevel"/>
     <w:tmpl w:val="40EB28B1"/>
@@ -10049,7 +12716,120 @@
       </w:pPr>
     </w:lvl>
   </w:abstractNum>
-  <w:abstractNum w:abstractNumId="40" w15:restartNumberingAfterBreak="0">
+  <w:abstractNum w:abstractNumId="48" w15:restartNumberingAfterBreak="0">
+    <w:nsid w:val="41A222BD"/>
+    <w:multiLevelType w:val="hybridMultilevel"/>
+    <w:tmpl w:val="B352FBD0"/>
+    <w:lvl w:ilvl="0" w:tplc="042A0001">
+      <w:start w:val="1"/>
+      <w:numFmt w:val="bullet"/>
+      <w:lvlText w:val=""/>
+      <w:lvlJc w:val="left"/>
+      <w:pPr>
+        <w:ind w:left="1296" w:hanging="360"/>
+      </w:pPr>
+      <w:rPr>
+        <w:rFonts w:ascii="Symbol" w:hAnsi="Symbol" w:hint="default"/>
+      </w:rPr>
+    </w:lvl>
+    <w:lvl w:ilvl="1" w:tplc="042A0003" w:tentative="1">
+      <w:start w:val="1"/>
+      <w:numFmt w:val="bullet"/>
+      <w:lvlText w:val="o"/>
+      <w:lvlJc w:val="left"/>
+      <w:pPr>
+        <w:ind w:left="2016" w:hanging="360"/>
+      </w:pPr>
+      <w:rPr>
+        <w:rFonts w:ascii="Courier New" w:hAnsi="Courier New" w:cs="Courier New" w:hint="default"/>
+      </w:rPr>
+    </w:lvl>
+    <w:lvl w:ilvl="2" w:tplc="042A0005" w:tentative="1">
+      <w:start w:val="1"/>
+      <w:numFmt w:val="bullet"/>
+      <w:lvlText w:val=""/>
+      <w:lvlJc w:val="left"/>
+      <w:pPr>
+        <w:ind w:left="2736" w:hanging="360"/>
+      </w:pPr>
+      <w:rPr>
+        <w:rFonts w:ascii="Wingdings" w:hAnsi="Wingdings" w:hint="default"/>
+      </w:rPr>
+    </w:lvl>
+    <w:lvl w:ilvl="3" w:tplc="042A0001" w:tentative="1">
+      <w:start w:val="1"/>
+      <w:numFmt w:val="bullet"/>
+      <w:lvlText w:val=""/>
+      <w:lvlJc w:val="left"/>
+      <w:pPr>
+        <w:ind w:left="3456" w:hanging="360"/>
+      </w:pPr>
+      <w:rPr>
+        <w:rFonts w:ascii="Symbol" w:hAnsi="Symbol" w:hint="default"/>
+      </w:rPr>
+    </w:lvl>
+    <w:lvl w:ilvl="4" w:tplc="042A0003" w:tentative="1">
+      <w:start w:val="1"/>
+      <w:numFmt w:val="bullet"/>
+      <w:lvlText w:val="o"/>
+      <w:lvlJc w:val="left"/>
+      <w:pPr>
+        <w:ind w:left="4176" w:hanging="360"/>
+      </w:pPr>
+      <w:rPr>
+        <w:rFonts w:ascii="Courier New" w:hAnsi="Courier New" w:cs="Courier New" w:hint="default"/>
+      </w:rPr>
+    </w:lvl>
+    <w:lvl w:ilvl="5" w:tplc="042A0005" w:tentative="1">
+      <w:start w:val="1"/>
+      <w:numFmt w:val="bullet"/>
+      <w:lvlText w:val=""/>
+      <w:lvlJc w:val="left"/>
+      <w:pPr>
+        <w:ind w:left="4896" w:hanging="360"/>
+      </w:pPr>
+      <w:rPr>
+        <w:rFonts w:ascii="Wingdings" w:hAnsi="Wingdings" w:hint="default"/>
+      </w:rPr>
+    </w:lvl>
+    <w:lvl w:ilvl="6" w:tplc="042A0001" w:tentative="1">
+      <w:start w:val="1"/>
+      <w:numFmt w:val="bullet"/>
+      <w:lvlText w:val=""/>
+      <w:lvlJc w:val="left"/>
+      <w:pPr>
+        <w:ind w:left="5616" w:hanging="360"/>
+      </w:pPr>
+      <w:rPr>
+        <w:rFonts w:ascii="Symbol" w:hAnsi="Symbol" w:hint="default"/>
+      </w:rPr>
+    </w:lvl>
+    <w:lvl w:ilvl="7" w:tplc="042A0003" w:tentative="1">
+      <w:start w:val="1"/>
+      <w:numFmt w:val="bullet"/>
+      <w:lvlText w:val="o"/>
+      <w:lvlJc w:val="left"/>
+      <w:pPr>
+        <w:ind w:left="6336" w:hanging="360"/>
+      </w:pPr>
+      <w:rPr>
+        <w:rFonts w:ascii="Courier New" w:hAnsi="Courier New" w:cs="Courier New" w:hint="default"/>
+      </w:rPr>
+    </w:lvl>
+    <w:lvl w:ilvl="8" w:tplc="042A0005" w:tentative="1">
+      <w:start w:val="1"/>
+      <w:numFmt w:val="bullet"/>
+      <w:lvlText w:val=""/>
+      <w:lvlJc w:val="left"/>
+      <w:pPr>
+        <w:ind w:left="7056" w:hanging="360"/>
+      </w:pPr>
+      <w:rPr>
+        <w:rFonts w:ascii="Wingdings" w:hAnsi="Wingdings" w:hint="default"/>
+      </w:rPr>
+    </w:lvl>
+  </w:abstractNum>
+  <w:abstractNum w:abstractNumId="49" w15:restartNumberingAfterBreak="0">
     <w:nsid w:val="47317373"/>
     <w:multiLevelType w:val="multilevel"/>
     <w:tmpl w:val="47317373"/>
@@ -10135,7 +12915,120 @@
       </w:pPr>
     </w:lvl>
   </w:abstractNum>
-  <w:abstractNum w:abstractNumId="41" w15:restartNumberingAfterBreak="0">
+  <w:abstractNum w:abstractNumId="50" w15:restartNumberingAfterBreak="0">
+    <w:nsid w:val="47863091"/>
+    <w:multiLevelType w:val="hybridMultilevel"/>
+    <w:tmpl w:val="C6F8B642"/>
+    <w:lvl w:ilvl="0" w:tplc="042A0001">
+      <w:start w:val="1"/>
+      <w:numFmt w:val="bullet"/>
+      <w:lvlText w:val=""/>
+      <w:lvlJc w:val="left"/>
+      <w:pPr>
+        <w:ind w:left="1296" w:hanging="360"/>
+      </w:pPr>
+      <w:rPr>
+        <w:rFonts w:ascii="Symbol" w:hAnsi="Symbol" w:hint="default"/>
+      </w:rPr>
+    </w:lvl>
+    <w:lvl w:ilvl="1" w:tplc="042A0003" w:tentative="1">
+      <w:start w:val="1"/>
+      <w:numFmt w:val="bullet"/>
+      <w:lvlText w:val="o"/>
+      <w:lvlJc w:val="left"/>
+      <w:pPr>
+        <w:ind w:left="2016" w:hanging="360"/>
+      </w:pPr>
+      <w:rPr>
+        <w:rFonts w:ascii="Courier New" w:hAnsi="Courier New" w:cs="Courier New" w:hint="default"/>
+      </w:rPr>
+    </w:lvl>
+    <w:lvl w:ilvl="2" w:tplc="042A0005" w:tentative="1">
+      <w:start w:val="1"/>
+      <w:numFmt w:val="bullet"/>
+      <w:lvlText w:val=""/>
+      <w:lvlJc w:val="left"/>
+      <w:pPr>
+        <w:ind w:left="2736" w:hanging="360"/>
+      </w:pPr>
+      <w:rPr>
+        <w:rFonts w:ascii="Wingdings" w:hAnsi="Wingdings" w:hint="default"/>
+      </w:rPr>
+    </w:lvl>
+    <w:lvl w:ilvl="3" w:tplc="042A0001" w:tentative="1">
+      <w:start w:val="1"/>
+      <w:numFmt w:val="bullet"/>
+      <w:lvlText w:val=""/>
+      <w:lvlJc w:val="left"/>
+      <w:pPr>
+        <w:ind w:left="3456" w:hanging="360"/>
+      </w:pPr>
+      <w:rPr>
+        <w:rFonts w:ascii="Symbol" w:hAnsi="Symbol" w:hint="default"/>
+      </w:rPr>
+    </w:lvl>
+    <w:lvl w:ilvl="4" w:tplc="042A0003" w:tentative="1">
+      <w:start w:val="1"/>
+      <w:numFmt w:val="bullet"/>
+      <w:lvlText w:val="o"/>
+      <w:lvlJc w:val="left"/>
+      <w:pPr>
+        <w:ind w:left="4176" w:hanging="360"/>
+      </w:pPr>
+      <w:rPr>
+        <w:rFonts w:ascii="Courier New" w:hAnsi="Courier New" w:cs="Courier New" w:hint="default"/>
+      </w:rPr>
+    </w:lvl>
+    <w:lvl w:ilvl="5" w:tplc="042A0005" w:tentative="1">
+      <w:start w:val="1"/>
+      <w:numFmt w:val="bullet"/>
+      <w:lvlText w:val=""/>
+      <w:lvlJc w:val="left"/>
+      <w:pPr>
+        <w:ind w:left="4896" w:hanging="360"/>
+      </w:pPr>
+      <w:rPr>
+        <w:rFonts w:ascii="Wingdings" w:hAnsi="Wingdings" w:hint="default"/>
+      </w:rPr>
+    </w:lvl>
+    <w:lvl w:ilvl="6" w:tplc="042A0001" w:tentative="1">
+      <w:start w:val="1"/>
+      <w:numFmt w:val="bullet"/>
+      <w:lvlText w:val=""/>
+      <w:lvlJc w:val="left"/>
+      <w:pPr>
+        <w:ind w:left="5616" w:hanging="360"/>
+      </w:pPr>
+      <w:rPr>
+        <w:rFonts w:ascii="Symbol" w:hAnsi="Symbol" w:hint="default"/>
+      </w:rPr>
+    </w:lvl>
+    <w:lvl w:ilvl="7" w:tplc="042A0003" w:tentative="1">
+      <w:start w:val="1"/>
+      <w:numFmt w:val="bullet"/>
+      <w:lvlText w:val="o"/>
+      <w:lvlJc w:val="left"/>
+      <w:pPr>
+        <w:ind w:left="6336" w:hanging="360"/>
+      </w:pPr>
+      <w:rPr>
+        <w:rFonts w:ascii="Courier New" w:hAnsi="Courier New" w:cs="Courier New" w:hint="default"/>
+      </w:rPr>
+    </w:lvl>
+    <w:lvl w:ilvl="8" w:tplc="042A0005" w:tentative="1">
+      <w:start w:val="1"/>
+      <w:numFmt w:val="bullet"/>
+      <w:lvlText w:val=""/>
+      <w:lvlJc w:val="left"/>
+      <w:pPr>
+        <w:ind w:left="7056" w:hanging="360"/>
+      </w:pPr>
+      <w:rPr>
+        <w:rFonts w:ascii="Wingdings" w:hAnsi="Wingdings" w:hint="default"/>
+      </w:rPr>
+    </w:lvl>
+  </w:abstractNum>
+  <w:abstractNum w:abstractNumId="51" w15:restartNumberingAfterBreak="0">
     <w:nsid w:val="486E5C8F"/>
     <w:multiLevelType w:val="multilevel"/>
     <w:tmpl w:val="486E5C8F"/>
@@ -10221,7 +13114,7 @@
       </w:pPr>
     </w:lvl>
   </w:abstractNum>
-  <w:abstractNum w:abstractNumId="42" w15:restartNumberingAfterBreak="0">
+  <w:abstractNum w:abstractNumId="52" w15:restartNumberingAfterBreak="0">
     <w:nsid w:val="48727411"/>
     <w:multiLevelType w:val="multilevel"/>
     <w:tmpl w:val="0F1E6388"/>
@@ -10333,7 +13226,7 @@
       </w:rPr>
     </w:lvl>
   </w:abstractNum>
-  <w:abstractNum w:abstractNumId="43" w15:restartNumberingAfterBreak="0">
+  <w:abstractNum w:abstractNumId="53" w15:restartNumberingAfterBreak="0">
     <w:nsid w:val="4CD42215"/>
     <w:multiLevelType w:val="multilevel"/>
     <w:tmpl w:val="4CD42215"/>
@@ -10419,7 +13312,7 @@
       </w:pPr>
     </w:lvl>
   </w:abstractNum>
-  <w:abstractNum w:abstractNumId="44" w15:restartNumberingAfterBreak="0">
+  <w:abstractNum w:abstractNumId="54" w15:restartNumberingAfterBreak="0">
     <w:nsid w:val="4D5B5A97"/>
     <w:multiLevelType w:val="multilevel"/>
     <w:tmpl w:val="4D5B5A97"/>
@@ -10505,7 +13398,120 @@
       </w:pPr>
     </w:lvl>
   </w:abstractNum>
-  <w:abstractNum w:abstractNumId="45" w15:restartNumberingAfterBreak="0">
+  <w:abstractNum w:abstractNumId="55" w15:restartNumberingAfterBreak="0">
+    <w:nsid w:val="4D753D2E"/>
+    <w:multiLevelType w:val="hybridMultilevel"/>
+    <w:tmpl w:val="B4FEE2F0"/>
+    <w:lvl w:ilvl="0" w:tplc="042A0001">
+      <w:start w:val="1"/>
+      <w:numFmt w:val="bullet"/>
+      <w:lvlText w:val=""/>
+      <w:lvlJc w:val="left"/>
+      <w:pPr>
+        <w:ind w:left="1440" w:hanging="360"/>
+      </w:pPr>
+      <w:rPr>
+        <w:rFonts w:ascii="Symbol" w:hAnsi="Symbol" w:hint="default"/>
+      </w:rPr>
+    </w:lvl>
+    <w:lvl w:ilvl="1" w:tplc="042A0003" w:tentative="1">
+      <w:start w:val="1"/>
+      <w:numFmt w:val="bullet"/>
+      <w:lvlText w:val="o"/>
+      <w:lvlJc w:val="left"/>
+      <w:pPr>
+        <w:ind w:left="2160" w:hanging="360"/>
+      </w:pPr>
+      <w:rPr>
+        <w:rFonts w:ascii="Courier New" w:hAnsi="Courier New" w:cs="Courier New" w:hint="default"/>
+      </w:rPr>
+    </w:lvl>
+    <w:lvl w:ilvl="2" w:tplc="042A0005" w:tentative="1">
+      <w:start w:val="1"/>
+      <w:numFmt w:val="bullet"/>
+      <w:lvlText w:val=""/>
+      <w:lvlJc w:val="left"/>
+      <w:pPr>
+        <w:ind w:left="2880" w:hanging="360"/>
+      </w:pPr>
+      <w:rPr>
+        <w:rFonts w:ascii="Wingdings" w:hAnsi="Wingdings" w:hint="default"/>
+      </w:rPr>
+    </w:lvl>
+    <w:lvl w:ilvl="3" w:tplc="042A0001" w:tentative="1">
+      <w:start w:val="1"/>
+      <w:numFmt w:val="bullet"/>
+      <w:lvlText w:val=""/>
+      <w:lvlJc w:val="left"/>
+      <w:pPr>
+        <w:ind w:left="3600" w:hanging="360"/>
+      </w:pPr>
+      <w:rPr>
+        <w:rFonts w:ascii="Symbol" w:hAnsi="Symbol" w:hint="default"/>
+      </w:rPr>
+    </w:lvl>
+    <w:lvl w:ilvl="4" w:tplc="042A0003" w:tentative="1">
+      <w:start w:val="1"/>
+      <w:numFmt w:val="bullet"/>
+      <w:lvlText w:val="o"/>
+      <w:lvlJc w:val="left"/>
+      <w:pPr>
+        <w:ind w:left="4320" w:hanging="360"/>
+      </w:pPr>
+      <w:rPr>
+        <w:rFonts w:ascii="Courier New" w:hAnsi="Courier New" w:cs="Courier New" w:hint="default"/>
+      </w:rPr>
+    </w:lvl>
+    <w:lvl w:ilvl="5" w:tplc="042A0005" w:tentative="1">
+      <w:start w:val="1"/>
+      <w:numFmt w:val="bullet"/>
+      <w:lvlText w:val=""/>
+      <w:lvlJc w:val="left"/>
+      <w:pPr>
+        <w:ind w:left="5040" w:hanging="360"/>
+      </w:pPr>
+      <w:rPr>
+        <w:rFonts w:ascii="Wingdings" w:hAnsi="Wingdings" w:hint="default"/>
+      </w:rPr>
+    </w:lvl>
+    <w:lvl w:ilvl="6" w:tplc="042A0001" w:tentative="1">
+      <w:start w:val="1"/>
+      <w:numFmt w:val="bullet"/>
+      <w:lvlText w:val=""/>
+      <w:lvlJc w:val="left"/>
+      <w:pPr>
+        <w:ind w:left="5760" w:hanging="360"/>
+      </w:pPr>
+      <w:rPr>
+        <w:rFonts w:ascii="Symbol" w:hAnsi="Symbol" w:hint="default"/>
+      </w:rPr>
+    </w:lvl>
+    <w:lvl w:ilvl="7" w:tplc="042A0003" w:tentative="1">
+      <w:start w:val="1"/>
+      <w:numFmt w:val="bullet"/>
+      <w:lvlText w:val="o"/>
+      <w:lvlJc w:val="left"/>
+      <w:pPr>
+        <w:ind w:left="6480" w:hanging="360"/>
+      </w:pPr>
+      <w:rPr>
+        <w:rFonts w:ascii="Courier New" w:hAnsi="Courier New" w:cs="Courier New" w:hint="default"/>
+      </w:rPr>
+    </w:lvl>
+    <w:lvl w:ilvl="8" w:tplc="042A0005" w:tentative="1">
+      <w:start w:val="1"/>
+      <w:numFmt w:val="bullet"/>
+      <w:lvlText w:val=""/>
+      <w:lvlJc w:val="left"/>
+      <w:pPr>
+        <w:ind w:left="7200" w:hanging="360"/>
+      </w:pPr>
+      <w:rPr>
+        <w:rFonts w:ascii="Wingdings" w:hAnsi="Wingdings" w:hint="default"/>
+      </w:rPr>
+    </w:lvl>
+  </w:abstractNum>
+  <w:abstractNum w:abstractNumId="56" w15:restartNumberingAfterBreak="0">
     <w:nsid w:val="4D9F160B"/>
     <w:multiLevelType w:val="multilevel"/>
     <w:tmpl w:val="4D9F160B"/>
@@ -10591,7 +13597,7 @@
       </w:pPr>
     </w:lvl>
   </w:abstractNum>
-  <w:abstractNum w:abstractNumId="46" w15:restartNumberingAfterBreak="0">
+  <w:abstractNum w:abstractNumId="57" w15:restartNumberingAfterBreak="0">
     <w:nsid w:val="4F6A5E55"/>
     <w:multiLevelType w:val="multilevel"/>
     <w:tmpl w:val="4F6A5E55"/>
@@ -10680,7 +13686,7 @@
       </w:pPr>
     </w:lvl>
   </w:abstractNum>
-  <w:abstractNum w:abstractNumId="47" w15:restartNumberingAfterBreak="0">
+  <w:abstractNum w:abstractNumId="58" w15:restartNumberingAfterBreak="0">
     <w:nsid w:val="51295223"/>
     <w:multiLevelType w:val="multilevel"/>
     <w:tmpl w:val="51295223"/>
@@ -10793,7 +13799,7 @@
       </w:rPr>
     </w:lvl>
   </w:abstractNum>
-  <w:abstractNum w:abstractNumId="48" w15:restartNumberingAfterBreak="0">
+  <w:abstractNum w:abstractNumId="59" w15:restartNumberingAfterBreak="0">
     <w:nsid w:val="512B14AF"/>
     <w:multiLevelType w:val="multilevel"/>
     <w:tmpl w:val="512B14AF"/>
@@ -10906,7 +13912,7 @@
       </w:rPr>
     </w:lvl>
   </w:abstractNum>
-  <w:abstractNum w:abstractNumId="49" w15:restartNumberingAfterBreak="0">
+  <w:abstractNum w:abstractNumId="60" w15:restartNumberingAfterBreak="0">
     <w:nsid w:val="520719A6"/>
     <w:multiLevelType w:val="multilevel"/>
     <w:tmpl w:val="B8F8B64E"/>
@@ -11021,7 +14027,7 @@
       </w:rPr>
     </w:lvl>
   </w:abstractNum>
-  <w:abstractNum w:abstractNumId="50" w15:restartNumberingAfterBreak="0">
+  <w:abstractNum w:abstractNumId="61" w15:restartNumberingAfterBreak="0">
     <w:nsid w:val="523E5720"/>
     <w:multiLevelType w:val="multilevel"/>
     <w:tmpl w:val="523E5720"/>
@@ -11107,7 +14113,7 @@
       </w:pPr>
     </w:lvl>
   </w:abstractNum>
-  <w:abstractNum w:abstractNumId="51" w15:restartNumberingAfterBreak="0">
+  <w:abstractNum w:abstractNumId="62" w15:restartNumberingAfterBreak="0">
     <w:nsid w:val="53552CCE"/>
     <w:multiLevelType w:val="multilevel"/>
     <w:tmpl w:val="B8F8B64E"/>
@@ -11222,7 +14228,7 @@
       </w:rPr>
     </w:lvl>
   </w:abstractNum>
-  <w:abstractNum w:abstractNumId="52" w15:restartNumberingAfterBreak="0">
+  <w:abstractNum w:abstractNumId="63" w15:restartNumberingAfterBreak="0">
     <w:nsid w:val="53A70429"/>
     <w:multiLevelType w:val="multilevel"/>
     <w:tmpl w:val="53A70429"/>
@@ -11308,7 +14314,7 @@
       </w:pPr>
     </w:lvl>
   </w:abstractNum>
-  <w:abstractNum w:abstractNumId="53" w15:restartNumberingAfterBreak="0">
+  <w:abstractNum w:abstractNumId="64" w15:restartNumberingAfterBreak="0">
     <w:nsid w:val="54021884"/>
     <w:multiLevelType w:val="multilevel"/>
     <w:tmpl w:val="54021884"/>
@@ -11394,7 +14400,7 @@
       </w:pPr>
     </w:lvl>
   </w:abstractNum>
-  <w:abstractNum w:abstractNumId="54" w15:restartNumberingAfterBreak="0">
+  <w:abstractNum w:abstractNumId="65" w15:restartNumberingAfterBreak="0">
     <w:nsid w:val="54133401"/>
     <w:multiLevelType w:val="multilevel"/>
     <w:tmpl w:val="54133401"/>
@@ -11483,7 +14489,7 @@
       </w:pPr>
     </w:lvl>
   </w:abstractNum>
-  <w:abstractNum w:abstractNumId="55" w15:restartNumberingAfterBreak="0">
+  <w:abstractNum w:abstractNumId="66" w15:restartNumberingAfterBreak="0">
     <w:nsid w:val="561E729D"/>
     <w:multiLevelType w:val="multilevel"/>
     <w:tmpl w:val="561E729D"/>
@@ -11569,7 +14575,7 @@
       </w:pPr>
     </w:lvl>
   </w:abstractNum>
-  <w:abstractNum w:abstractNumId="56" w15:restartNumberingAfterBreak="0">
+  <w:abstractNum w:abstractNumId="67" w15:restartNumberingAfterBreak="0">
     <w:nsid w:val="5736795F"/>
     <w:multiLevelType w:val="multilevel"/>
     <w:tmpl w:val="5736795F"/>
@@ -11655,7 +14661,7 @@
       </w:pPr>
     </w:lvl>
   </w:abstractNum>
-  <w:abstractNum w:abstractNumId="57" w15:restartNumberingAfterBreak="0">
+  <w:abstractNum w:abstractNumId="68" w15:restartNumberingAfterBreak="0">
     <w:nsid w:val="5A884D6D"/>
     <w:multiLevelType w:val="multilevel"/>
     <w:tmpl w:val="5A884D6D"/>
@@ -11741,7 +14747,7 @@
       </w:pPr>
     </w:lvl>
   </w:abstractNum>
-  <w:abstractNum w:abstractNumId="58" w15:restartNumberingAfterBreak="0">
+  <w:abstractNum w:abstractNumId="69" w15:restartNumberingAfterBreak="0">
     <w:nsid w:val="5AEA00A8"/>
     <w:multiLevelType w:val="multilevel"/>
     <w:tmpl w:val="5AEA00A8"/>
@@ -11830,7 +14836,7 @@
       </w:pPr>
     </w:lvl>
   </w:abstractNum>
-  <w:abstractNum w:abstractNumId="59" w15:restartNumberingAfterBreak="0">
+  <w:abstractNum w:abstractNumId="70" w15:restartNumberingAfterBreak="0">
     <w:nsid w:val="5BD4268C"/>
     <w:multiLevelType w:val="multilevel"/>
     <w:tmpl w:val="5BD4268C"/>
@@ -11919,7 +14925,7 @@
       </w:pPr>
     </w:lvl>
   </w:abstractNum>
-  <w:abstractNum w:abstractNumId="60" w15:restartNumberingAfterBreak="0">
+  <w:abstractNum w:abstractNumId="71" w15:restartNumberingAfterBreak="0">
     <w:nsid w:val="5C7A01B8"/>
     <w:multiLevelType w:val="multilevel"/>
     <w:tmpl w:val="5C7A01B8"/>
@@ -12032,7 +15038,7 @@
       </w:rPr>
     </w:lvl>
   </w:abstractNum>
-  <w:abstractNum w:abstractNumId="61" w15:restartNumberingAfterBreak="0">
+  <w:abstractNum w:abstractNumId="72" w15:restartNumberingAfterBreak="0">
     <w:nsid w:val="5D0A20C8"/>
     <w:multiLevelType w:val="multilevel"/>
     <w:tmpl w:val="5D0A20C8"/>
@@ -12145,7 +15151,120 @@
       </w:rPr>
     </w:lvl>
   </w:abstractNum>
-  <w:abstractNum w:abstractNumId="62" w15:restartNumberingAfterBreak="0">
+  <w:abstractNum w:abstractNumId="73" w15:restartNumberingAfterBreak="0">
+    <w:nsid w:val="600A2178"/>
+    <w:multiLevelType w:val="hybridMultilevel"/>
+    <w:tmpl w:val="6BA8A546"/>
+    <w:lvl w:ilvl="0" w:tplc="042A0001">
+      <w:start w:val="1"/>
+      <w:numFmt w:val="bullet"/>
+      <w:lvlText w:val=""/>
+      <w:lvlJc w:val="left"/>
+      <w:pPr>
+        <w:ind w:left="1296" w:hanging="360"/>
+      </w:pPr>
+      <w:rPr>
+        <w:rFonts w:ascii="Symbol" w:hAnsi="Symbol" w:hint="default"/>
+      </w:rPr>
+    </w:lvl>
+    <w:lvl w:ilvl="1" w:tplc="042A0003" w:tentative="1">
+      <w:start w:val="1"/>
+      <w:numFmt w:val="bullet"/>
+      <w:lvlText w:val="o"/>
+      <w:lvlJc w:val="left"/>
+      <w:pPr>
+        <w:ind w:left="2016" w:hanging="360"/>
+      </w:pPr>
+      <w:rPr>
+        <w:rFonts w:ascii="Courier New" w:hAnsi="Courier New" w:cs="Courier New" w:hint="default"/>
+      </w:rPr>
+    </w:lvl>
+    <w:lvl w:ilvl="2" w:tplc="042A0005" w:tentative="1">
+      <w:start w:val="1"/>
+      <w:numFmt w:val="bullet"/>
+      <w:lvlText w:val=""/>
+      <w:lvlJc w:val="left"/>
+      <w:pPr>
+        <w:ind w:left="2736" w:hanging="360"/>
+      </w:pPr>
+      <w:rPr>
+        <w:rFonts w:ascii="Wingdings" w:hAnsi="Wingdings" w:hint="default"/>
+      </w:rPr>
+    </w:lvl>
+    <w:lvl w:ilvl="3" w:tplc="042A0001" w:tentative="1">
+      <w:start w:val="1"/>
+      <w:numFmt w:val="bullet"/>
+      <w:lvlText w:val=""/>
+      <w:lvlJc w:val="left"/>
+      <w:pPr>
+        <w:ind w:left="3456" w:hanging="360"/>
+      </w:pPr>
+      <w:rPr>
+        <w:rFonts w:ascii="Symbol" w:hAnsi="Symbol" w:hint="default"/>
+      </w:rPr>
+    </w:lvl>
+    <w:lvl w:ilvl="4" w:tplc="042A0003" w:tentative="1">
+      <w:start w:val="1"/>
+      <w:numFmt w:val="bullet"/>
+      <w:lvlText w:val="o"/>
+      <w:lvlJc w:val="left"/>
+      <w:pPr>
+        <w:ind w:left="4176" w:hanging="360"/>
+      </w:pPr>
+      <w:rPr>
+        <w:rFonts w:ascii="Courier New" w:hAnsi="Courier New" w:cs="Courier New" w:hint="default"/>
+      </w:rPr>
+    </w:lvl>
+    <w:lvl w:ilvl="5" w:tplc="042A0005" w:tentative="1">
+      <w:start w:val="1"/>
+      <w:numFmt w:val="bullet"/>
+      <w:lvlText w:val=""/>
+      <w:lvlJc w:val="left"/>
+      <w:pPr>
+        <w:ind w:left="4896" w:hanging="360"/>
+      </w:pPr>
+      <w:rPr>
+        <w:rFonts w:ascii="Wingdings" w:hAnsi="Wingdings" w:hint="default"/>
+      </w:rPr>
+    </w:lvl>
+    <w:lvl w:ilvl="6" w:tplc="042A0001" w:tentative="1">
+      <w:start w:val="1"/>
+      <w:numFmt w:val="bullet"/>
+      <w:lvlText w:val=""/>
+      <w:lvlJc w:val="left"/>
+      <w:pPr>
+        <w:ind w:left="5616" w:hanging="360"/>
+      </w:pPr>
+      <w:rPr>
+        <w:rFonts w:ascii="Symbol" w:hAnsi="Symbol" w:hint="default"/>
+      </w:rPr>
+    </w:lvl>
+    <w:lvl w:ilvl="7" w:tplc="042A0003" w:tentative="1">
+      <w:start w:val="1"/>
+      <w:numFmt w:val="bullet"/>
+      <w:lvlText w:val="o"/>
+      <w:lvlJc w:val="left"/>
+      <w:pPr>
+        <w:ind w:left="6336" w:hanging="360"/>
+      </w:pPr>
+      <w:rPr>
+        <w:rFonts w:ascii="Courier New" w:hAnsi="Courier New" w:cs="Courier New" w:hint="default"/>
+      </w:rPr>
+    </w:lvl>
+    <w:lvl w:ilvl="8" w:tplc="042A0005" w:tentative="1">
+      <w:start w:val="1"/>
+      <w:numFmt w:val="bullet"/>
+      <w:lvlText w:val=""/>
+      <w:lvlJc w:val="left"/>
+      <w:pPr>
+        <w:ind w:left="7056" w:hanging="360"/>
+      </w:pPr>
+      <w:rPr>
+        <w:rFonts w:ascii="Wingdings" w:hAnsi="Wingdings" w:hint="default"/>
+      </w:rPr>
+    </w:lvl>
+  </w:abstractNum>
+  <w:abstractNum w:abstractNumId="74" w15:restartNumberingAfterBreak="0">
     <w:nsid w:val="60D47319"/>
     <w:multiLevelType w:val="multilevel"/>
     <w:tmpl w:val="60D47319"/>
@@ -12234,7 +15353,7 @@
       </w:pPr>
     </w:lvl>
   </w:abstractNum>
-  <w:abstractNum w:abstractNumId="63" w15:restartNumberingAfterBreak="0">
+  <w:abstractNum w:abstractNumId="75" w15:restartNumberingAfterBreak="0">
     <w:nsid w:val="657A402A"/>
     <w:multiLevelType w:val="multilevel"/>
     <w:tmpl w:val="657A402A"/>
@@ -12320,7 +15439,7 @@
       </w:pPr>
     </w:lvl>
   </w:abstractNum>
-  <w:abstractNum w:abstractNumId="64" w15:restartNumberingAfterBreak="0">
+  <w:abstractNum w:abstractNumId="76" w15:restartNumberingAfterBreak="0">
     <w:nsid w:val="6A00531C"/>
     <w:multiLevelType w:val="multilevel"/>
     <w:tmpl w:val="6A00531C"/>
@@ -12433,7 +15552,7 @@
       </w:rPr>
     </w:lvl>
   </w:abstractNum>
-  <w:abstractNum w:abstractNumId="65" w15:restartNumberingAfterBreak="0">
+  <w:abstractNum w:abstractNumId="77" w15:restartNumberingAfterBreak="0">
     <w:nsid w:val="6A852B84"/>
     <w:multiLevelType w:val="multilevel"/>
     <w:tmpl w:val="6A852B84"/>
@@ -12519,7 +15638,7 @@
       </w:pPr>
     </w:lvl>
   </w:abstractNum>
-  <w:abstractNum w:abstractNumId="66" w15:restartNumberingAfterBreak="0">
+  <w:abstractNum w:abstractNumId="78" w15:restartNumberingAfterBreak="0">
     <w:nsid w:val="6BB8470F"/>
     <w:multiLevelType w:val="multilevel"/>
     <w:tmpl w:val="6BB8470F"/>
@@ -12605,7 +15724,7 @@
       </w:pPr>
     </w:lvl>
   </w:abstractNum>
-  <w:abstractNum w:abstractNumId="67" w15:restartNumberingAfterBreak="0">
+  <w:abstractNum w:abstractNumId="79" w15:restartNumberingAfterBreak="0">
     <w:nsid w:val="6EA16656"/>
     <w:multiLevelType w:val="multilevel"/>
     <w:tmpl w:val="6EA16656"/>
@@ -12691,7 +15810,120 @@
       </w:pPr>
     </w:lvl>
   </w:abstractNum>
-  <w:abstractNum w:abstractNumId="68" w15:restartNumberingAfterBreak="0">
+  <w:abstractNum w:abstractNumId="80" w15:restartNumberingAfterBreak="0">
+    <w:nsid w:val="708E5045"/>
+    <w:multiLevelType w:val="hybridMultilevel"/>
+    <w:tmpl w:val="42F63972"/>
+    <w:lvl w:ilvl="0" w:tplc="042A0001">
+      <w:start w:val="1"/>
+      <w:numFmt w:val="bullet"/>
+      <w:lvlText w:val=""/>
+      <w:lvlJc w:val="left"/>
+      <w:pPr>
+        <w:ind w:left="1296" w:hanging="360"/>
+      </w:pPr>
+      <w:rPr>
+        <w:rFonts w:ascii="Symbol" w:hAnsi="Symbol" w:hint="default"/>
+      </w:rPr>
+    </w:lvl>
+    <w:lvl w:ilvl="1" w:tplc="042A0003" w:tentative="1">
+      <w:start w:val="1"/>
+      <w:numFmt w:val="bullet"/>
+      <w:lvlText w:val="o"/>
+      <w:lvlJc w:val="left"/>
+      <w:pPr>
+        <w:ind w:left="2016" w:hanging="360"/>
+      </w:pPr>
+      <w:rPr>
+        <w:rFonts w:ascii="Courier New" w:hAnsi="Courier New" w:cs="Courier New" w:hint="default"/>
+      </w:rPr>
+    </w:lvl>
+    <w:lvl w:ilvl="2" w:tplc="042A0005" w:tentative="1">
+      <w:start w:val="1"/>
+      <w:numFmt w:val="bullet"/>
+      <w:lvlText w:val=""/>
+      <w:lvlJc w:val="left"/>
+      <w:pPr>
+        <w:ind w:left="2736" w:hanging="360"/>
+      </w:pPr>
+      <w:rPr>
+        <w:rFonts w:ascii="Wingdings" w:hAnsi="Wingdings" w:hint="default"/>
+      </w:rPr>
+    </w:lvl>
+    <w:lvl w:ilvl="3" w:tplc="042A0001" w:tentative="1">
+      <w:start w:val="1"/>
+      <w:numFmt w:val="bullet"/>
+      <w:lvlText w:val=""/>
+      <w:lvlJc w:val="left"/>
+      <w:pPr>
+        <w:ind w:left="3456" w:hanging="360"/>
+      </w:pPr>
+      <w:rPr>
+        <w:rFonts w:ascii="Symbol" w:hAnsi="Symbol" w:hint="default"/>
+      </w:rPr>
+    </w:lvl>
+    <w:lvl w:ilvl="4" w:tplc="042A0003" w:tentative="1">
+      <w:start w:val="1"/>
+      <w:numFmt w:val="bullet"/>
+      <w:lvlText w:val="o"/>
+      <w:lvlJc w:val="left"/>
+      <w:pPr>
+        <w:ind w:left="4176" w:hanging="360"/>
+      </w:pPr>
+      <w:rPr>
+        <w:rFonts w:ascii="Courier New" w:hAnsi="Courier New" w:cs="Courier New" w:hint="default"/>
+      </w:rPr>
+    </w:lvl>
+    <w:lvl w:ilvl="5" w:tplc="042A0005" w:tentative="1">
+      <w:start w:val="1"/>
+      <w:numFmt w:val="bullet"/>
+      <w:lvlText w:val=""/>
+      <w:lvlJc w:val="left"/>
+      <w:pPr>
+        <w:ind w:left="4896" w:hanging="360"/>
+      </w:pPr>
+      <w:rPr>
+        <w:rFonts w:ascii="Wingdings" w:hAnsi="Wingdings" w:hint="default"/>
+      </w:rPr>
+    </w:lvl>
+    <w:lvl w:ilvl="6" w:tplc="042A0001" w:tentative="1">
+      <w:start w:val="1"/>
+      <w:numFmt w:val="bullet"/>
+      <w:lvlText w:val=""/>
+      <w:lvlJc w:val="left"/>
+      <w:pPr>
+        <w:ind w:left="5616" w:hanging="360"/>
+      </w:pPr>
+      <w:rPr>
+        <w:rFonts w:ascii="Symbol" w:hAnsi="Symbol" w:hint="default"/>
+      </w:rPr>
+    </w:lvl>
+    <w:lvl w:ilvl="7" w:tplc="042A0003" w:tentative="1">
+      <w:start w:val="1"/>
+      <w:numFmt w:val="bullet"/>
+      <w:lvlText w:val="o"/>
+      <w:lvlJc w:val="left"/>
+      <w:pPr>
+        <w:ind w:left="6336" w:hanging="360"/>
+      </w:pPr>
+      <w:rPr>
+        <w:rFonts w:ascii="Courier New" w:hAnsi="Courier New" w:cs="Courier New" w:hint="default"/>
+      </w:rPr>
+    </w:lvl>
+    <w:lvl w:ilvl="8" w:tplc="042A0005" w:tentative="1">
+      <w:start w:val="1"/>
+      <w:numFmt w:val="bullet"/>
+      <w:lvlText w:val=""/>
+      <w:lvlJc w:val="left"/>
+      <w:pPr>
+        <w:ind w:left="7056" w:hanging="360"/>
+      </w:pPr>
+      <w:rPr>
+        <w:rFonts w:ascii="Wingdings" w:hAnsi="Wingdings" w:hint="default"/>
+      </w:rPr>
+    </w:lvl>
+  </w:abstractNum>
+  <w:abstractNum w:abstractNumId="81" w15:restartNumberingAfterBreak="0">
     <w:nsid w:val="70EA1F81"/>
     <w:multiLevelType w:val="multilevel"/>
     <w:tmpl w:val="70EA1F81"/>
@@ -12804,7 +16036,7 @@
       </w:rPr>
     </w:lvl>
   </w:abstractNum>
-  <w:abstractNum w:abstractNumId="69" w15:restartNumberingAfterBreak="0">
+  <w:abstractNum w:abstractNumId="82" w15:restartNumberingAfterBreak="0">
     <w:nsid w:val="71A92E6D"/>
     <w:multiLevelType w:val="multilevel"/>
     <w:tmpl w:val="71A92E6D"/>
@@ -12917,7 +16149,7 @@
       </w:rPr>
     </w:lvl>
   </w:abstractNum>
-  <w:abstractNum w:abstractNumId="70" w15:restartNumberingAfterBreak="0">
+  <w:abstractNum w:abstractNumId="83" w15:restartNumberingAfterBreak="0">
     <w:nsid w:val="72560B31"/>
     <w:multiLevelType w:val="multilevel"/>
     <w:tmpl w:val="72560B31"/>
@@ -13030,7 +16262,7 @@
       </w:rPr>
     </w:lvl>
   </w:abstractNum>
-  <w:abstractNum w:abstractNumId="71" w15:restartNumberingAfterBreak="0">
+  <w:abstractNum w:abstractNumId="84" w15:restartNumberingAfterBreak="0">
     <w:nsid w:val="790E54AE"/>
     <w:multiLevelType w:val="multilevel"/>
     <w:tmpl w:val="790E54AE"/>
@@ -13144,223 +16376,223 @@
     </w:lvl>
   </w:abstractNum>
   <w:num w:numId="1" w16cid:durableId="1978483863">
+    <w:abstractNumId w:val="62"/>
+  </w:num>
+  <w:num w:numId="2" w16cid:durableId="1468476905">
+    <w:abstractNumId w:val="25"/>
+  </w:num>
+  <w:num w:numId="3" w16cid:durableId="1962683435">
+    <w:abstractNumId w:val="66"/>
+  </w:num>
+  <w:num w:numId="4" w16cid:durableId="1438863899">
+    <w:abstractNumId w:val="32"/>
+  </w:num>
+  <w:num w:numId="5" w16cid:durableId="1221404820">
+    <w:abstractNumId w:val="57"/>
+  </w:num>
+  <w:num w:numId="6" w16cid:durableId="2047945853">
+    <w:abstractNumId w:val="59"/>
+  </w:num>
+  <w:num w:numId="7" w16cid:durableId="618999690">
+    <w:abstractNumId w:val="46"/>
+  </w:num>
+  <w:num w:numId="8" w16cid:durableId="1557857039">
+    <w:abstractNumId w:val="23"/>
+  </w:num>
+  <w:num w:numId="9" w16cid:durableId="205917949">
+    <w:abstractNumId w:val="74"/>
+  </w:num>
+  <w:num w:numId="10" w16cid:durableId="1651128771">
+    <w:abstractNumId w:val="49"/>
+  </w:num>
+  <w:num w:numId="11" w16cid:durableId="1540236459">
+    <w:abstractNumId w:val="33"/>
+  </w:num>
+  <w:num w:numId="12" w16cid:durableId="1344236684">
     <w:abstractNumId w:val="51"/>
   </w:num>
-  <w:num w:numId="2" w16cid:durableId="1468476905">
-    <w:abstractNumId w:val="19"/>
-  </w:num>
-  <w:num w:numId="3" w16cid:durableId="1962683435">
-    <w:abstractNumId w:val="55"/>
-  </w:num>
-  <w:num w:numId="4" w16cid:durableId="1438863899">
-    <w:abstractNumId w:val="25"/>
-  </w:num>
-  <w:num w:numId="5" w16cid:durableId="1221404820">
-    <w:abstractNumId w:val="46"/>
-  </w:num>
-  <w:num w:numId="6" w16cid:durableId="2047945853">
-    <w:abstractNumId w:val="48"/>
-  </w:num>
-  <w:num w:numId="7" w16cid:durableId="618999690">
-    <w:abstractNumId w:val="38"/>
-  </w:num>
-  <w:num w:numId="8" w16cid:durableId="1557857039">
-    <w:abstractNumId w:val="18"/>
-  </w:num>
-  <w:num w:numId="9" w16cid:durableId="205917949">
-    <w:abstractNumId w:val="62"/>
-  </w:num>
-  <w:num w:numId="10" w16cid:durableId="1651128771">
-    <w:abstractNumId w:val="40"/>
-  </w:num>
-  <w:num w:numId="11" w16cid:durableId="1540236459">
-    <w:abstractNumId w:val="26"/>
-  </w:num>
-  <w:num w:numId="12" w16cid:durableId="1344236684">
-    <w:abstractNumId w:val="41"/>
-  </w:num>
   <w:num w:numId="13" w16cid:durableId="1422292988">
-    <w:abstractNumId w:val="45"/>
+    <w:abstractNumId w:val="56"/>
   </w:num>
   <w:num w:numId="14" w16cid:durableId="2015374419">
-    <w:abstractNumId w:val="17"/>
+    <w:abstractNumId w:val="22"/>
   </w:num>
   <w:num w:numId="15" w16cid:durableId="924656471">
-    <w:abstractNumId w:val="63"/>
+    <w:abstractNumId w:val="75"/>
   </w:num>
   <w:num w:numId="16" w16cid:durableId="565844509">
-    <w:abstractNumId w:val="11"/>
+    <w:abstractNumId w:val="15"/>
   </w:num>
   <w:num w:numId="17" w16cid:durableId="1410420612">
-    <w:abstractNumId w:val="30"/>
+    <w:abstractNumId w:val="37"/>
   </w:num>
   <w:num w:numId="18" w16cid:durableId="1868524034">
-    <w:abstractNumId w:val="4"/>
+    <w:abstractNumId w:val="5"/>
   </w:num>
   <w:num w:numId="19" w16cid:durableId="940144210">
-    <w:abstractNumId w:val="8"/>
+    <w:abstractNumId w:val="10"/>
   </w:num>
   <w:num w:numId="20" w16cid:durableId="1592464717">
-    <w:abstractNumId w:val="61"/>
+    <w:abstractNumId w:val="72"/>
   </w:num>
   <w:num w:numId="21" w16cid:durableId="1904169856">
-    <w:abstractNumId w:val="54"/>
+    <w:abstractNumId w:val="65"/>
   </w:num>
   <w:num w:numId="22" w16cid:durableId="1463840250">
-    <w:abstractNumId w:val="59"/>
+    <w:abstractNumId w:val="70"/>
   </w:num>
   <w:num w:numId="23" w16cid:durableId="601257297">
-    <w:abstractNumId w:val="32"/>
+    <w:abstractNumId w:val="39"/>
   </w:num>
   <w:num w:numId="24" w16cid:durableId="514079401">
-    <w:abstractNumId w:val="2"/>
+    <w:abstractNumId w:val="3"/>
   </w:num>
   <w:num w:numId="25" w16cid:durableId="1904759188">
     <w:abstractNumId w:val="0"/>
   </w:num>
   <w:num w:numId="26" w16cid:durableId="151798865">
-    <w:abstractNumId w:val="6"/>
+    <w:abstractNumId w:val="8"/>
   </w:num>
   <w:num w:numId="27" w16cid:durableId="427427875">
-    <w:abstractNumId w:val="64"/>
+    <w:abstractNumId w:val="76"/>
   </w:num>
   <w:num w:numId="28" w16cid:durableId="2138795542">
-    <w:abstractNumId w:val="66"/>
+    <w:abstractNumId w:val="78"/>
   </w:num>
   <w:num w:numId="29" w16cid:durableId="1325205566">
-    <w:abstractNumId w:val="52"/>
+    <w:abstractNumId w:val="63"/>
   </w:num>
   <w:num w:numId="30" w16cid:durableId="1528299656">
-    <w:abstractNumId w:val="3"/>
+    <w:abstractNumId w:val="4"/>
   </w:num>
   <w:num w:numId="31" w16cid:durableId="64105393">
-    <w:abstractNumId w:val="10"/>
+    <w:abstractNumId w:val="13"/>
   </w:num>
   <w:num w:numId="32" w16cid:durableId="1847749076">
-    <w:abstractNumId w:val="35"/>
+    <w:abstractNumId w:val="43"/>
   </w:num>
   <w:num w:numId="33" w16cid:durableId="1617591023">
-    <w:abstractNumId w:val="23"/>
+    <w:abstractNumId w:val="30"/>
   </w:num>
   <w:num w:numId="34" w16cid:durableId="1732461733">
-    <w:abstractNumId w:val="15"/>
+    <w:abstractNumId w:val="20"/>
   </w:num>
   <w:num w:numId="35" w16cid:durableId="1271936244">
-    <w:abstractNumId w:val="13"/>
+    <w:abstractNumId w:val="18"/>
   </w:num>
   <w:num w:numId="36" w16cid:durableId="611980176">
-    <w:abstractNumId w:val="50"/>
+    <w:abstractNumId w:val="61"/>
   </w:num>
   <w:num w:numId="37" w16cid:durableId="1452241665">
-    <w:abstractNumId w:val="65"/>
+    <w:abstractNumId w:val="77"/>
   </w:num>
   <w:num w:numId="38" w16cid:durableId="1630088470">
-    <w:abstractNumId w:val="71"/>
+    <w:abstractNumId w:val="84"/>
   </w:num>
   <w:num w:numId="39" w16cid:durableId="167793981">
-    <w:abstractNumId w:val="43"/>
+    <w:abstractNumId w:val="53"/>
   </w:num>
   <w:num w:numId="40" w16cid:durableId="1299335549">
+    <w:abstractNumId w:val="79"/>
+  </w:num>
+  <w:num w:numId="41" w16cid:durableId="721170176">
+    <w:abstractNumId w:val="19"/>
+  </w:num>
+  <w:num w:numId="42" w16cid:durableId="1325007621">
+    <w:abstractNumId w:val="29"/>
+  </w:num>
+  <w:num w:numId="43" w16cid:durableId="383797852">
     <w:abstractNumId w:val="67"/>
   </w:num>
-  <w:num w:numId="41" w16cid:durableId="721170176">
-    <w:abstractNumId w:val="14"/>
-  </w:num>
-  <w:num w:numId="42" w16cid:durableId="1325007621">
-    <w:abstractNumId w:val="22"/>
-  </w:num>
-  <w:num w:numId="43" w16cid:durableId="383797852">
-    <w:abstractNumId w:val="56"/>
-  </w:num>
   <w:num w:numId="44" w16cid:durableId="1802724845">
-    <w:abstractNumId w:val="12"/>
+    <w:abstractNumId w:val="16"/>
   </w:num>
   <w:num w:numId="45" w16cid:durableId="2003852011">
-    <w:abstractNumId w:val="39"/>
+    <w:abstractNumId w:val="47"/>
   </w:num>
   <w:num w:numId="46" w16cid:durableId="829565892">
-    <w:abstractNumId w:val="57"/>
+    <w:abstractNumId w:val="68"/>
   </w:num>
   <w:num w:numId="47" w16cid:durableId="190076906">
-    <w:abstractNumId w:val="24"/>
+    <w:abstractNumId w:val="31"/>
   </w:num>
   <w:num w:numId="48" w16cid:durableId="1782845089">
     <w:abstractNumId w:val="1"/>
   </w:num>
   <w:num w:numId="49" w16cid:durableId="1326274900">
-    <w:abstractNumId w:val="70"/>
+    <w:abstractNumId w:val="83"/>
   </w:num>
   <w:num w:numId="50" w16cid:durableId="1058434722">
+    <w:abstractNumId w:val="28"/>
+  </w:num>
+  <w:num w:numId="51" w16cid:durableId="552355217">
+    <w:abstractNumId w:val="26"/>
+  </w:num>
+  <w:num w:numId="52" w16cid:durableId="782650706">
+    <w:abstractNumId w:val="58"/>
+  </w:num>
+  <w:num w:numId="53" w16cid:durableId="1058865487">
+    <w:abstractNumId w:val="44"/>
+  </w:num>
+  <w:num w:numId="54" w16cid:durableId="141971662">
+    <w:abstractNumId w:val="34"/>
+  </w:num>
+  <w:num w:numId="55" w16cid:durableId="1550532765">
+    <w:abstractNumId w:val="35"/>
+  </w:num>
+  <w:num w:numId="56" w16cid:durableId="1762212501">
+    <w:abstractNumId w:val="11"/>
+  </w:num>
+  <w:num w:numId="57" w16cid:durableId="1264531900">
+    <w:abstractNumId w:val="64"/>
+  </w:num>
+  <w:num w:numId="58" w16cid:durableId="148638770">
+    <w:abstractNumId w:val="69"/>
+  </w:num>
+  <w:num w:numId="59" w16cid:durableId="425080653">
+    <w:abstractNumId w:val="7"/>
+  </w:num>
+  <w:num w:numId="60" w16cid:durableId="988362999">
+    <w:abstractNumId w:val="45"/>
+  </w:num>
+  <w:num w:numId="61" w16cid:durableId="144906327">
+    <w:abstractNumId w:val="41"/>
+  </w:num>
+  <w:num w:numId="62" w16cid:durableId="1131633110">
+    <w:abstractNumId w:val="54"/>
+  </w:num>
+  <w:num w:numId="63" w16cid:durableId="1088506606">
+    <w:abstractNumId w:val="81"/>
+  </w:num>
+  <w:num w:numId="64" w16cid:durableId="576061999">
+    <w:abstractNumId w:val="82"/>
+  </w:num>
+  <w:num w:numId="65" w16cid:durableId="293803282">
+    <w:abstractNumId w:val="9"/>
+  </w:num>
+  <w:num w:numId="66" w16cid:durableId="96752769">
+    <w:abstractNumId w:val="71"/>
+  </w:num>
+  <w:num w:numId="67" w16cid:durableId="1160197372">
+    <w:abstractNumId w:val="38"/>
+  </w:num>
+  <w:num w:numId="68" w16cid:durableId="701856728">
+    <w:abstractNumId w:val="60"/>
+  </w:num>
+  <w:num w:numId="69" w16cid:durableId="30541038">
+    <w:abstractNumId w:val="52"/>
+  </w:num>
+  <w:num w:numId="70" w16cid:durableId="1227649255">
+    <w:abstractNumId w:val="36"/>
+  </w:num>
+  <w:num w:numId="71" w16cid:durableId="933905175">
     <w:abstractNumId w:val="21"/>
   </w:num>
-  <w:num w:numId="51" w16cid:durableId="552355217">
-    <w:abstractNumId w:val="20"/>
-  </w:num>
-  <w:num w:numId="52" w16cid:durableId="782650706">
-    <w:abstractNumId w:val="47"/>
-  </w:num>
-  <w:num w:numId="53" w16cid:durableId="1058865487">
-    <w:abstractNumId w:val="36"/>
-  </w:num>
-  <w:num w:numId="54" w16cid:durableId="141971662">
-    <w:abstractNumId w:val="27"/>
-  </w:num>
-  <w:num w:numId="55" w16cid:durableId="1550532765">
-    <w:abstractNumId w:val="28"/>
-  </w:num>
-  <w:num w:numId="56" w16cid:durableId="1762212501">
-    <w:abstractNumId w:val="9"/>
-  </w:num>
-  <w:num w:numId="57" w16cid:durableId="1264531900">
-    <w:abstractNumId w:val="53"/>
-  </w:num>
-  <w:num w:numId="58" w16cid:durableId="148638770">
-    <w:abstractNumId w:val="58"/>
-  </w:num>
-  <w:num w:numId="59" w16cid:durableId="425080653">
-    <w:abstractNumId w:val="5"/>
-  </w:num>
-  <w:num w:numId="60" w16cid:durableId="988362999">
-    <w:abstractNumId w:val="37"/>
-  </w:num>
-  <w:num w:numId="61" w16cid:durableId="144906327">
-    <w:abstractNumId w:val="34"/>
-  </w:num>
-  <w:num w:numId="62" w16cid:durableId="1131633110">
-    <w:abstractNumId w:val="44"/>
-  </w:num>
-  <w:num w:numId="63" w16cid:durableId="1088506606">
-    <w:abstractNumId w:val="68"/>
-  </w:num>
-  <w:num w:numId="64" w16cid:durableId="576061999">
-    <w:abstractNumId w:val="69"/>
-  </w:num>
-  <w:num w:numId="65" w16cid:durableId="293803282">
-    <w:abstractNumId w:val="7"/>
-  </w:num>
-  <w:num w:numId="66" w16cid:durableId="96752769">
-    <w:abstractNumId w:val="60"/>
-  </w:num>
-  <w:num w:numId="67" w16cid:durableId="1160197372">
-    <w:abstractNumId w:val="31"/>
-  </w:num>
-  <w:num w:numId="68" w16cid:durableId="701856728">
-    <w:abstractNumId w:val="49"/>
-  </w:num>
-  <w:num w:numId="69" w16cid:durableId="30541038">
-    <w:abstractNumId w:val="42"/>
-  </w:num>
-  <w:num w:numId="70" w16cid:durableId="1227649255">
-    <w:abstractNumId w:val="29"/>
-  </w:num>
-  <w:num w:numId="71" w16cid:durableId="933905175">
-    <w:abstractNumId w:val="16"/>
-  </w:num>
   <w:num w:numId="72" w16cid:durableId="950743464">
-    <w:abstractNumId w:val="33"/>
+    <w:abstractNumId w:val="40"/>
   </w:num>
   <w:num w:numId="73" w16cid:durableId="2098286974">
-    <w:abstractNumId w:val="29"/>
+    <w:abstractNumId w:val="36"/>
     <w:lvlOverride w:ilvl="0">
       <w:startOverride w:val="1"/>
     </w:lvlOverride>
@@ -13388,6 +16620,45 @@
     <w:lvlOverride w:ilvl="8">
       <w:startOverride w:val="1"/>
     </w:lvlOverride>
+  </w:num>
+  <w:num w:numId="74" w16cid:durableId="1235973666">
+    <w:abstractNumId w:val="50"/>
+  </w:num>
+  <w:num w:numId="75" w16cid:durableId="1347707492">
+    <w:abstractNumId w:val="80"/>
+  </w:num>
+  <w:num w:numId="76" w16cid:durableId="1874920354">
+    <w:abstractNumId w:val="24"/>
+  </w:num>
+  <w:num w:numId="77" w16cid:durableId="2050450606">
+    <w:abstractNumId w:val="27"/>
+  </w:num>
+  <w:num w:numId="78" w16cid:durableId="1624388257">
+    <w:abstractNumId w:val="17"/>
+  </w:num>
+  <w:num w:numId="79" w16cid:durableId="2323134">
+    <w:abstractNumId w:val="48"/>
+  </w:num>
+  <w:num w:numId="80" w16cid:durableId="985742720">
+    <w:abstractNumId w:val="12"/>
+  </w:num>
+  <w:num w:numId="81" w16cid:durableId="492525139">
+    <w:abstractNumId w:val="2"/>
+  </w:num>
+  <w:num w:numId="82" w16cid:durableId="1807620915">
+    <w:abstractNumId w:val="42"/>
+  </w:num>
+  <w:num w:numId="83" w16cid:durableId="242569320">
+    <w:abstractNumId w:val="73"/>
+  </w:num>
+  <w:num w:numId="84" w16cid:durableId="905526551">
+    <w:abstractNumId w:val="55"/>
+  </w:num>
+  <w:num w:numId="85" w16cid:durableId="1660229062">
+    <w:abstractNumId w:val="6"/>
+  </w:num>
+  <w:num w:numId="86" w16cid:durableId="2032141505">
+    <w:abstractNumId w:val="14"/>
   </w:num>
 </w:numbering>
 </file>
@@ -13999,6 +17270,7 @@
   <w:style w:type="character" w:default="1" w:styleId="DefaultParagraphFont">
     <w:name w:val="Default Paragraph Font"/>
     <w:uiPriority w:val="1"/>
+    <w:semiHidden/>
     <w:unhideWhenUsed/>
   </w:style>
   <w:style w:type="table" w:default="1" w:styleId="TableNormal">

</xml_diff>

<commit_message>
Adding new notebook for reference
</commit_message>
<xml_diff>
--- a/report/BigData_VuQuangPhuc.docx
+++ b/report/BigData_VuQuangPhuc.docx
@@ -5366,25 +5366,51 @@
       <w:r>
         <w:t xml:space="preserve">Figure </w:t>
       </w:r>
-      <w:fldSimple w:instr=" STYLEREF 1 \s ">
-        <w:r>
-          <w:rPr>
-            <w:noProof/>
-          </w:rPr>
-          <w:t>1</w:t>
-        </w:r>
-      </w:fldSimple>
+      <w:r>
+        <w:fldChar w:fldCharType="begin"/>
+      </w:r>
+      <w:r>
+        <w:instrText xml:space="preserve"> STYLEREF 1 \s </w:instrText>
+      </w:r>
+      <w:r>
+        <w:fldChar w:fldCharType="separate"/>
+      </w:r>
+      <w:r>
+        <w:rPr>
+          <w:noProof/>
+        </w:rPr>
+        <w:t>1</w:t>
+      </w:r>
+      <w:r>
+        <w:rPr>
+          <w:noProof/>
+        </w:rPr>
+        <w:fldChar w:fldCharType="end"/>
+      </w:r>
       <w:r>
         <w:t>.</w:t>
       </w:r>
-      <w:fldSimple w:instr=" SEQ Figure \* ARABIC \s 1 ">
-        <w:r>
-          <w:rPr>
-            <w:noProof/>
-          </w:rPr>
-          <w:t>1</w:t>
-        </w:r>
-      </w:fldSimple>
+      <w:r>
+        <w:fldChar w:fldCharType="begin"/>
+      </w:r>
+      <w:r>
+        <w:instrText xml:space="preserve"> SEQ Figure \* ARABIC \s 1 </w:instrText>
+      </w:r>
+      <w:r>
+        <w:fldChar w:fldCharType="separate"/>
+      </w:r>
+      <w:r>
+        <w:rPr>
+          <w:noProof/>
+        </w:rPr>
+        <w:t>1</w:t>
+      </w:r>
+      <w:r>
+        <w:rPr>
+          <w:noProof/>
+        </w:rPr>
+        <w:fldChar w:fldCharType="end"/>
+      </w:r>
       <w:r>
         <w:rPr>
           <w:lang w:val="vi-VN"/>
@@ -5486,25 +5512,51 @@
       <w:r>
         <w:t xml:space="preserve">Figure </w:t>
       </w:r>
-      <w:fldSimple w:instr=" STYLEREF 1 \s ">
-        <w:r>
-          <w:rPr>
-            <w:noProof/>
-          </w:rPr>
-          <w:t>1</w:t>
-        </w:r>
-      </w:fldSimple>
+      <w:r>
+        <w:fldChar w:fldCharType="begin"/>
+      </w:r>
+      <w:r>
+        <w:instrText xml:space="preserve"> STYLEREF 1 \s </w:instrText>
+      </w:r>
+      <w:r>
+        <w:fldChar w:fldCharType="separate"/>
+      </w:r>
+      <w:r>
+        <w:rPr>
+          <w:noProof/>
+        </w:rPr>
+        <w:t>1</w:t>
+      </w:r>
+      <w:r>
+        <w:rPr>
+          <w:noProof/>
+        </w:rPr>
+        <w:fldChar w:fldCharType="end"/>
+      </w:r>
       <w:r>
         <w:t>.</w:t>
       </w:r>
-      <w:fldSimple w:instr=" SEQ Figure \* ARABIC \s 1 ">
-        <w:r>
-          <w:rPr>
-            <w:noProof/>
-          </w:rPr>
-          <w:t>2</w:t>
-        </w:r>
-      </w:fldSimple>
+      <w:r>
+        <w:fldChar w:fldCharType="begin"/>
+      </w:r>
+      <w:r>
+        <w:instrText xml:space="preserve"> SEQ Figure \* ARABIC \s 1 </w:instrText>
+      </w:r>
+      <w:r>
+        <w:fldChar w:fldCharType="separate"/>
+      </w:r>
+      <w:r>
+        <w:rPr>
+          <w:noProof/>
+        </w:rPr>
+        <w:t>2</w:t>
+      </w:r>
+      <w:r>
+        <w:rPr>
+          <w:noProof/>
+        </w:rPr>
+        <w:fldChar w:fldCharType="end"/>
+      </w:r>
       <w:r>
         <w:rPr>
           <w:lang w:val="vi-VN"/>
@@ -7030,9 +7082,6 @@
     <w:p>
       <w:pPr>
         <w:pStyle w:val="Heading2"/>
-        <w:rPr>
-          <w:lang w:val="vi-VN"/>
-        </w:rPr>
       </w:pPr>
       <w:bookmarkStart w:id="32" w:name="_Toc211384519"/>
       <w:r>
@@ -7042,6 +7091,83 @@
         <w:t>Actionable Insights</w:t>
       </w:r>
       <w:bookmarkEnd w:id="32"/>
+    </w:p>
+    <w:p>
+      <w:pPr>
+        <w:ind w:left="576"/>
+      </w:pPr>
+      <w:r>
+        <w:t>In general, We found out that for most restaurant types, delicious ranks first among all positive words, indicating that tastes might weight more than other factors like service and price when people are judging a restaurant. For most cuisine types, the word friendly rank first before the word reasonable, which means the friendly service is more likely to be the reason for the high score rather than reasonable price. It could also be observed that when it comes to the flavor of food, customers value freshness more than tastiness.</w:t>
+      </w:r>
+    </w:p>
+    <w:p>
+      <w:pPr>
+        <w:ind w:left="576"/>
+      </w:pPr>
+    </w:p>
+    <w:p>
+      <w:pPr>
+        <w:ind w:left="576"/>
+      </w:pPr>
+      <w:r>
+        <w:t xml:space="preserve">Different characteristics are also shown for different restaurant categories. Vietnamese and Italian food received positive feedback because of freshness, while French restaurants received positive reviews for their sweet food. However, sweet food is the reason for Korean restaurants to have negative reviews. Korean, Japanese, Chinese, and Thai have positive reviews mainly for their friendly service, especially for Korean restaurants, since attentive ranks third. The variety of food is also the reason of high score for Korean, Japanese and Thai cuisine types. Fun and creative are special </w:t>
+      </w:r>
+      <w:proofErr w:type="spellStart"/>
+      <w:r>
+        <w:t>charateristics</w:t>
+      </w:r>
+      <w:proofErr w:type="spellEnd"/>
+      <w:r>
+        <w:t xml:space="preserve"> for Japanese restaurants. For Italian cuisine type, customers prefer classic Italian food. The reason of high score in French cuisine type is related to the romantic and beautiful </w:t>
+      </w:r>
+      <w:proofErr w:type="spellStart"/>
+      <w:r>
+        <w:t>appearence</w:t>
+      </w:r>
+      <w:proofErr w:type="spellEnd"/>
+      <w:r>
+        <w:t xml:space="preserve"> or environment.</w:t>
+      </w:r>
+    </w:p>
+    <w:p>
+      <w:pPr>
+        <w:ind w:left="576"/>
+      </w:pPr>
+    </w:p>
+    <w:p>
+      <w:pPr>
+        <w:ind w:left="576"/>
+      </w:pPr>
+      <w:r>
+        <w:t xml:space="preserve">From the negative word list, we could observe that bland is one of the main problems for Korean, Thai and Vietnamese restaurants, which means customers expect food of those three cuisine type should be spicy. For French, Italian and </w:t>
+      </w:r>
+      <w:r>
+        <w:lastRenderedPageBreak/>
+        <w:t>Japanese cuisine types of restaurants, it is likely to have the low score because the food is cold. The low score of Japanese cuisine type is also due to the dark and crowded environment. Sour is one of the main problems for Chinese cuisine type. Slow service is the main negative characteristic for Korean and French. French cuisine type receive negative reviews also for the expensive price. Thai receive negative reviews mainly for greasy food.</w:t>
+      </w:r>
+    </w:p>
+    <w:p>
+      <w:pPr>
+        <w:ind w:left="576"/>
+      </w:pPr>
+    </w:p>
+    <w:p>
+      <w:pPr>
+        <w:ind w:left="576"/>
+      </w:pPr>
+      <w:r>
+        <w:t>Since our analysis may help to extract specific features from any set of reviews, restaurant owners can make good use of it for essential information once they received a certain amount of Yelp reviews. From those reviews they can understand why customers love or dislike their restaurants, maybe great reviews primarily due to fresh food, or perhaps unsatisfied reviews caused by too high price. Meanwhile they can also compare the restaurant with similar restaurants within the same type.</w:t>
+      </w:r>
+    </w:p>
+    <w:p>
+      <w:pPr>
+        <w:ind w:left="576"/>
+      </w:pPr>
+    </w:p>
+    <w:p>
+      <w:pPr>
+        <w:ind w:left="576"/>
+      </w:pPr>
     </w:p>
     <w:p>
       <w:pPr>
@@ -18130,19 +18256,6 @@
 </file>
 
 <file path=customXml/item1.xml><?xml version="1.0" encoding="utf-8"?>
-<s:customData xmlns="http://www.wps.cn/officeDocument/2013/wpsCustomData" xmlns:s="http://www.wps.cn/officeDocument/2013/wpsCustomData">
-  <customSectProps>
-    <customSectPr/>
-    <customSectPr/>
-    <customSectPr/>
-  </customSectProps>
-  <customShpExts>
-    <customShpInfo spid="_x0000_s1026" textRotate="1"/>
-  </customShpExts>
-</s:customData>
-</file>
-
-<file path=customXml/item2.xml><?xml version="1.0" encoding="utf-8"?>
 <b:Sources xmlns:b="http://schemas.openxmlformats.org/officeDocument/2006/bibliography" xmlns="http://schemas.openxmlformats.org/officeDocument/2006/bibliography" SelectedStyle="/IEEE2006OfficeOnline.xsl" StyleName="IEEE" Version="2006">
   <b:Source>
     <b:Tag>Kho12</b:Tag>
@@ -18244,18 +18357,31 @@
 </b:Sources>
 </file>
 
+<file path=customXml/item2.xml><?xml version="1.0" encoding="utf-8"?>
+<s:customData xmlns="http://www.wps.cn/officeDocument/2013/wpsCustomData" xmlns:s="http://www.wps.cn/officeDocument/2013/wpsCustomData">
+  <customSectProps>
+    <customSectPr/>
+    <customSectPr/>
+    <customSectPr/>
+  </customSectProps>
+  <customShpExts>
+    <customShpInfo spid="_x0000_s1026" textRotate="1"/>
+  </customShpExts>
+</s:customData>
+</file>
+
 <file path=customXml/itemProps1.xml><?xml version="1.0" encoding="utf-8"?>
+<ds:datastoreItem xmlns:ds="http://schemas.openxmlformats.org/officeDocument/2006/customXml" ds:itemID="{56C03FB1-854A-4A78-823E-3CE54C9704D1}">
+  <ds:schemaRefs>
+    <ds:schemaRef ds:uri="http://schemas.openxmlformats.org/officeDocument/2006/bibliography"/>
+  </ds:schemaRefs>
+</ds:datastoreItem>
+</file>
+
+<file path=customXml/itemProps2.xml><?xml version="1.0" encoding="utf-8"?>
 <ds:datastoreItem xmlns:ds="http://schemas.openxmlformats.org/officeDocument/2006/customXml" ds:itemID="{B1977F7D-205B-4081-913C-38D41E755F92}">
   <ds:schemaRefs>
     <ds:schemaRef ds:uri="http://www.wps.cn/officeDocument/2013/wpsCustomData"/>
   </ds:schemaRefs>
 </ds:datastoreItem>
-</file>
-
-<file path=customXml/itemProps2.xml><?xml version="1.0" encoding="utf-8"?>
-<ds:datastoreItem xmlns:ds="http://schemas.openxmlformats.org/officeDocument/2006/customXml" ds:itemID="{56C03FB1-854A-4A78-823E-3CE54C9704D1}">
-  <ds:schemaRefs>
-    <ds:schemaRef ds:uri="http://schemas.openxmlformats.org/officeDocument/2006/bibliography"/>
-  </ds:schemaRefs>
-</ds:datastoreItem>
 </file>
</xml_diff>